<commit_message>
Add knight meet pos to Knight.h
</commit_message>
<xml_diff>
--- a/Подготовка к основной программе.docx
+++ b/Подготовка к основной программе.docx
@@ -5569,9 +5569,9 @@
           <w:lang w:val="ru-RU"/>
         </w:rPr>
       </w:pPr>
-      <w:bookmarkStart w:id="1" w:name="_Toc84751219"/>
+      <w:bookmarkStart w:id="1" w:name="_Toc84750843"/>
       <w:bookmarkStart w:id="2" w:name="_Toc84751251"/>
-      <w:bookmarkStart w:id="3" w:name="_Toc84750843"/>
+      <w:bookmarkStart w:id="3" w:name="_Toc84751219"/>
     </w:p>
     <w:p>
       <w:pPr>
@@ -5719,13 +5719,13 @@
         </w:rPr>
       </w:pPr>
       <w:bookmarkStart w:id="4" w:name="_Toc468703135"/>
-      <w:bookmarkStart w:id="5" w:name="_Toc84771122"/>
-      <w:bookmarkStart w:id="6" w:name="_Toc1121516354"/>
-      <w:bookmarkStart w:id="7" w:name="_Toc84761447"/>
-      <w:bookmarkStart w:id="8" w:name="_Toc478852948"/>
+      <w:bookmarkStart w:id="5" w:name="_Toc478852948"/>
+      <w:bookmarkStart w:id="6" w:name="_Toc84788026"/>
+      <w:bookmarkStart w:id="7" w:name="_Toc84771122"/>
+      <w:bookmarkStart w:id="8" w:name="_Toc1577038412"/>
       <w:bookmarkStart w:id="9" w:name="_Toc882891345"/>
-      <w:bookmarkStart w:id="10" w:name="_Toc1577038412"/>
-      <w:bookmarkStart w:id="11" w:name="_Toc84788026"/>
+      <w:bookmarkStart w:id="10" w:name="_Toc1121516354"/>
+      <w:bookmarkStart w:id="11" w:name="_Toc84761447"/>
       <w:r>
         <w:rPr>
           <w:lang w:val="ru-RU"/>
@@ -5768,14 +5768,14 @@
           <w:lang w:val="ru-RU"/>
         </w:rPr>
       </w:pPr>
-      <w:bookmarkStart w:id="13" w:name="_Toc84761448"/>
-      <w:bookmarkStart w:id="14" w:name="_Toc507941407"/>
+      <w:bookmarkStart w:id="13" w:name="_Toc1871741918"/>
+      <w:bookmarkStart w:id="14" w:name="_Toc580661355"/>
       <w:bookmarkStart w:id="15" w:name="_Toc84788027"/>
-      <w:bookmarkStart w:id="16" w:name="_Toc1652127517"/>
-      <w:bookmarkStart w:id="17" w:name="_Toc1871741918"/>
-      <w:bookmarkStart w:id="18" w:name="_Toc580661355"/>
-      <w:bookmarkStart w:id="19" w:name="_Toc84771123"/>
-      <w:bookmarkStart w:id="20" w:name="_Toc1801979802"/>
+      <w:bookmarkStart w:id="16" w:name="_Toc84771123"/>
+      <w:bookmarkStart w:id="17" w:name="_Toc1801979802"/>
+      <w:bookmarkStart w:id="18" w:name="_Toc84761448"/>
+      <w:bookmarkStart w:id="19" w:name="_Toc507941407"/>
+      <w:bookmarkStart w:id="20" w:name="_Toc1652127517"/>
       <w:r>
         <w:rPr>
           <w:lang w:val="ru-RU"/>
@@ -5984,14 +5984,14 @@
           <w:lang w:val="ru-RU"/>
         </w:rPr>
       </w:pPr>
-      <w:bookmarkStart w:id="21" w:name="_Toc84761449"/>
-      <w:bookmarkStart w:id="22" w:name="_Toc84788028"/>
-      <w:bookmarkStart w:id="23" w:name="_Toc1988556245"/>
-      <w:bookmarkStart w:id="24" w:name="_Toc694464090"/>
-      <w:bookmarkStart w:id="25" w:name="_Toc84771124"/>
-      <w:bookmarkStart w:id="26" w:name="_Toc548601294"/>
-      <w:bookmarkStart w:id="27" w:name="_Toc178611714"/>
-      <w:bookmarkStart w:id="28" w:name="_Toc1315634022"/>
+      <w:bookmarkStart w:id="21" w:name="_Toc1988556245"/>
+      <w:bookmarkStart w:id="22" w:name="_Toc1315634022"/>
+      <w:bookmarkStart w:id="23" w:name="_Toc84788028"/>
+      <w:bookmarkStart w:id="24" w:name="_Toc178611714"/>
+      <w:bookmarkStart w:id="25" w:name="_Toc548601294"/>
+      <w:bookmarkStart w:id="26" w:name="_Toc84761449"/>
+      <w:bookmarkStart w:id="27" w:name="_Toc84771124"/>
+      <w:bookmarkStart w:id="28" w:name="_Toc694464090"/>
       <w:r>
         <w:rPr>
           <w:lang w:val="ru-RU"/>
@@ -6146,14 +6146,14 @@
           <w:lang w:val="ru-RU"/>
         </w:rPr>
       </w:pPr>
-      <w:bookmarkStart w:id="29" w:name="_Toc173501555"/>
-      <w:bookmarkStart w:id="30" w:name="_Toc185232277"/>
-      <w:bookmarkStart w:id="31" w:name="_Toc1981931257"/>
-      <w:bookmarkStart w:id="32" w:name="_Toc84771125"/>
-      <w:bookmarkStart w:id="33" w:name="_Toc1360984687"/>
-      <w:bookmarkStart w:id="34" w:name="_Toc84761450"/>
-      <w:bookmarkStart w:id="35" w:name="_Toc84788029"/>
-      <w:bookmarkStart w:id="36" w:name="_Toc635723058"/>
+      <w:bookmarkStart w:id="29" w:name="_Toc185232277"/>
+      <w:bookmarkStart w:id="30" w:name="_Toc84788029"/>
+      <w:bookmarkStart w:id="31" w:name="_Toc173501555"/>
+      <w:bookmarkStart w:id="32" w:name="_Toc635723058"/>
+      <w:bookmarkStart w:id="33" w:name="_Toc84761450"/>
+      <w:bookmarkStart w:id="34" w:name="_Toc1981931257"/>
+      <w:bookmarkStart w:id="35" w:name="_Toc1360984687"/>
+      <w:bookmarkStart w:id="36" w:name="_Toc84771125"/>
       <w:r>
         <w:rPr>
           <w:lang w:val="ru-RU"/>
@@ -6178,14 +6178,14 @@
           <w:lang w:val="ru-RU"/>
         </w:rPr>
       </w:pPr>
-      <w:bookmarkStart w:id="37" w:name="_Toc1090732580"/>
+      <w:bookmarkStart w:id="37" w:name="_Toc1509387890"/>
       <w:bookmarkStart w:id="38" w:name="_Toc84761451"/>
-      <w:bookmarkStart w:id="39" w:name="_Toc1509387890"/>
-      <w:bookmarkStart w:id="40" w:name="_Toc359725764"/>
-      <w:bookmarkStart w:id="41" w:name="_Toc84788030"/>
-      <w:bookmarkStart w:id="42" w:name="_Toc84771126"/>
-      <w:bookmarkStart w:id="43" w:name="_Toc1022339307"/>
-      <w:bookmarkStart w:id="44" w:name="_Toc1369133069"/>
+      <w:bookmarkStart w:id="39" w:name="_Toc1369133069"/>
+      <w:bookmarkStart w:id="40" w:name="_Toc1022339307"/>
+      <w:bookmarkStart w:id="41" w:name="_Toc84771126"/>
+      <w:bookmarkStart w:id="42" w:name="_Toc84788030"/>
+      <w:bookmarkStart w:id="43" w:name="_Toc1090732580"/>
+      <w:bookmarkStart w:id="44" w:name="_Toc359725764"/>
       <w:r>
         <w:rPr>
           <w:lang w:val="ru-RU"/>
@@ -6381,14 +6381,14 @@
           <w:lang w:val="ru-RU"/>
         </w:rPr>
       </w:pPr>
-      <w:bookmarkStart w:id="45" w:name="_Toc2060467353"/>
-      <w:bookmarkStart w:id="46" w:name="_Toc301305865"/>
-      <w:bookmarkStart w:id="47" w:name="_Toc84788031"/>
-      <w:bookmarkStart w:id="48" w:name="_Toc1379365746"/>
-      <w:bookmarkStart w:id="49" w:name="_Toc1918250430"/>
-      <w:bookmarkStart w:id="50" w:name="_Toc84771127"/>
-      <w:bookmarkStart w:id="51" w:name="_Toc84761452"/>
-      <w:bookmarkStart w:id="52" w:name="_Toc1125898167"/>
+      <w:bookmarkStart w:id="45" w:name="_Toc84788031"/>
+      <w:bookmarkStart w:id="46" w:name="_Toc2060467353"/>
+      <w:bookmarkStart w:id="47" w:name="_Toc1125898167"/>
+      <w:bookmarkStart w:id="48" w:name="_Toc301305865"/>
+      <w:bookmarkStart w:id="49" w:name="_Toc1379365746"/>
+      <w:bookmarkStart w:id="50" w:name="_Toc1918250430"/>
+      <w:bookmarkStart w:id="51" w:name="_Toc84771127"/>
+      <w:bookmarkStart w:id="52" w:name="_Toc84761452"/>
       <w:r>
         <w:rPr>
           <w:lang w:val="ru-RU"/>
@@ -6444,14 +6444,14 @@
           <w:lang w:val="ru-RU"/>
         </w:rPr>
       </w:pPr>
-      <w:bookmarkStart w:id="53" w:name="_Toc1431779827"/>
-      <w:bookmarkStart w:id="54" w:name="_Toc84771128"/>
-      <w:bookmarkStart w:id="55" w:name="_Toc84761453"/>
-      <w:bookmarkStart w:id="56" w:name="_Toc153162102"/>
-      <w:bookmarkStart w:id="57" w:name="_Toc1778209287"/>
-      <w:bookmarkStart w:id="58" w:name="_Toc1653560734"/>
-      <w:bookmarkStart w:id="59" w:name="_Toc84788032"/>
-      <w:bookmarkStart w:id="60" w:name="_Toc1059961393"/>
+      <w:bookmarkStart w:id="53" w:name="_Toc1059961393"/>
+      <w:bookmarkStart w:id="54" w:name="_Toc1778209287"/>
+      <w:bookmarkStart w:id="55" w:name="_Toc84771128"/>
+      <w:bookmarkStart w:id="56" w:name="_Toc1653560734"/>
+      <w:bookmarkStart w:id="57" w:name="_Toc84761453"/>
+      <w:bookmarkStart w:id="58" w:name="_Toc153162102"/>
+      <w:bookmarkStart w:id="59" w:name="_Toc1431779827"/>
+      <w:bookmarkStart w:id="60" w:name="_Toc84788032"/>
       <w:r>
         <w:rPr>
           <w:lang w:val="ru-RU"/>
@@ -6476,14 +6476,14 @@
           <w:lang w:val="ru-RU"/>
         </w:rPr>
       </w:pPr>
-      <w:bookmarkStart w:id="61" w:name="_Toc1109970021"/>
-      <w:bookmarkStart w:id="62" w:name="_Toc84761454"/>
-      <w:bookmarkStart w:id="63" w:name="_Toc84788033"/>
-      <w:bookmarkStart w:id="64" w:name="_Toc14762919"/>
-      <w:bookmarkStart w:id="65" w:name="_Toc84771129"/>
-      <w:bookmarkStart w:id="66" w:name="_Toc1448201687"/>
-      <w:bookmarkStart w:id="67" w:name="_Toc1035738242"/>
-      <w:bookmarkStart w:id="68" w:name="_Toc2089018456"/>
+      <w:bookmarkStart w:id="61" w:name="_Toc84788033"/>
+      <w:bookmarkStart w:id="62" w:name="_Toc1109970021"/>
+      <w:bookmarkStart w:id="63" w:name="_Toc84771129"/>
+      <w:bookmarkStart w:id="64" w:name="_Toc2089018456"/>
+      <w:bookmarkStart w:id="65" w:name="_Toc84761454"/>
+      <w:bookmarkStart w:id="66" w:name="_Toc14762919"/>
+      <w:bookmarkStart w:id="67" w:name="_Toc1448201687"/>
+      <w:bookmarkStart w:id="68" w:name="_Toc1035738242"/>
       <w:r>
         <w:rPr>
           <w:lang w:val="ru-RU"/>
@@ -6923,14 +6923,14 @@
           <w:lang w:val="ru-RU"/>
         </w:rPr>
       </w:pPr>
-      <w:bookmarkStart w:id="69" w:name="_Toc84761455"/>
-      <w:bookmarkStart w:id="70" w:name="_Toc84771130"/>
-      <w:bookmarkStart w:id="71" w:name="_Toc2055263523"/>
-      <w:bookmarkStart w:id="72" w:name="_Toc1589664500"/>
-      <w:bookmarkStart w:id="73" w:name="_Toc1107474415"/>
-      <w:bookmarkStart w:id="74" w:name="_Toc84788034"/>
-      <w:bookmarkStart w:id="75" w:name="_Toc99408359"/>
-      <w:bookmarkStart w:id="76" w:name="_Toc628175011"/>
+      <w:bookmarkStart w:id="69" w:name="_Toc99408359"/>
+      <w:bookmarkStart w:id="70" w:name="_Toc628175011"/>
+      <w:bookmarkStart w:id="71" w:name="_Toc84788034"/>
+      <w:bookmarkStart w:id="72" w:name="_Toc84761455"/>
+      <w:bookmarkStart w:id="73" w:name="_Toc1589664500"/>
+      <w:bookmarkStart w:id="74" w:name="_Toc2055263523"/>
+      <w:bookmarkStart w:id="75" w:name="_Toc1107474415"/>
+      <w:bookmarkStart w:id="76" w:name="_Toc84771130"/>
       <w:r>
         <w:rPr>
           <w:lang w:val="ru-RU"/>
@@ -6989,14 +6989,14 @@
           <w:lang w:val="ru-RU"/>
         </w:rPr>
       </w:pPr>
-      <w:bookmarkStart w:id="77" w:name="_Toc84771131"/>
-      <w:bookmarkStart w:id="78" w:name="_Toc1085620196"/>
+      <w:bookmarkStart w:id="77" w:name="_Toc1100852601"/>
+      <w:bookmarkStart w:id="78" w:name="_Toc389427095"/>
       <w:bookmarkStart w:id="79" w:name="_Toc84761456"/>
-      <w:bookmarkStart w:id="80" w:name="_Toc1100852601"/>
-      <w:bookmarkStart w:id="81" w:name="_Toc389427095"/>
-      <w:bookmarkStart w:id="82" w:name="_Toc1420368938"/>
-      <w:bookmarkStart w:id="83" w:name="_Toc84788035"/>
-      <w:bookmarkStart w:id="84" w:name="_Toc1656478042"/>
+      <w:bookmarkStart w:id="80" w:name="_Toc1656478042"/>
+      <w:bookmarkStart w:id="81" w:name="_Toc1420368938"/>
+      <w:bookmarkStart w:id="82" w:name="_Toc84771131"/>
+      <w:bookmarkStart w:id="83" w:name="_Toc1085620196"/>
+      <w:bookmarkStart w:id="84" w:name="_Toc84788035"/>
       <w:r>
         <w:rPr>
           <w:lang w:val="ru-RU"/>
@@ -7021,10 +7021,10 @@
           <w:lang w:val="ru-RU"/>
         </w:rPr>
       </w:pPr>
-      <w:bookmarkStart w:id="85" w:name="_Toc1548744918"/>
-      <w:bookmarkStart w:id="86" w:name="_Toc84788036"/>
-      <w:bookmarkStart w:id="87" w:name="_Toc235219441"/>
-      <w:bookmarkStart w:id="88" w:name="_Toc1131176229"/>
+      <w:bookmarkStart w:id="85" w:name="_Toc1131176229"/>
+      <w:bookmarkStart w:id="86" w:name="_Toc235219441"/>
+      <w:bookmarkStart w:id="87" w:name="_Toc1548744918"/>
+      <w:bookmarkStart w:id="88" w:name="_Toc84788036"/>
       <w:r>
         <w:rPr>
           <w:lang w:val="ru-RU"/>
@@ -7195,14 +7195,14 @@
           <w:lang w:val="ru-RU"/>
         </w:rPr>
       </w:pPr>
-      <w:bookmarkStart w:id="89" w:name="_Toc84761457"/>
+      <w:bookmarkStart w:id="89" w:name="_Toc1653377373"/>
       <w:bookmarkStart w:id="90" w:name="_Toc930723337"/>
-      <w:bookmarkStart w:id="91" w:name="_Toc84788037"/>
-      <w:bookmarkStart w:id="92" w:name="_Toc47182104"/>
-      <w:bookmarkStart w:id="93" w:name="_Toc823541038"/>
+      <w:bookmarkStart w:id="91" w:name="_Toc823541038"/>
+      <w:bookmarkStart w:id="92" w:name="_Toc84788037"/>
+      <w:bookmarkStart w:id="93" w:name="_Toc84771132"/>
       <w:bookmarkStart w:id="94" w:name="_Toc707644211"/>
-      <w:bookmarkStart w:id="95" w:name="_Toc84771132"/>
-      <w:bookmarkStart w:id="96" w:name="_Toc1653377373"/>
+      <w:bookmarkStart w:id="95" w:name="_Toc47182104"/>
+      <w:bookmarkStart w:id="96" w:name="_Toc84761457"/>
       <w:r>
         <w:rPr>
           <w:lang w:val="ru-RU"/>
@@ -7261,14 +7261,14 @@
           <w:lang w:val="ru-RU"/>
         </w:rPr>
       </w:pPr>
-      <w:bookmarkStart w:id="97" w:name="_Toc84771133"/>
-      <w:bookmarkStart w:id="98" w:name="_Toc879065557"/>
-      <w:bookmarkStart w:id="99" w:name="_Toc84788038"/>
-      <w:bookmarkStart w:id="100" w:name="_Toc452120352"/>
-      <w:bookmarkStart w:id="101" w:name="_Toc1024294815"/>
-      <w:bookmarkStart w:id="102" w:name="_Toc84761458"/>
-      <w:bookmarkStart w:id="103" w:name="_Toc672550571"/>
-      <w:bookmarkStart w:id="104" w:name="_Toc859484421"/>
+      <w:bookmarkStart w:id="97" w:name="_Toc1024294815"/>
+      <w:bookmarkStart w:id="98" w:name="_Toc84771133"/>
+      <w:bookmarkStart w:id="99" w:name="_Toc672550571"/>
+      <w:bookmarkStart w:id="100" w:name="_Toc859484421"/>
+      <w:bookmarkStart w:id="101" w:name="_Toc879065557"/>
+      <w:bookmarkStart w:id="102" w:name="_Toc452120352"/>
+      <w:bookmarkStart w:id="103" w:name="_Toc84761458"/>
+      <w:bookmarkStart w:id="104" w:name="_Toc84788038"/>
       <w:r>
         <w:rPr>
           <w:lang w:val="ru-RU"/>
@@ -7293,14 +7293,14 @@
           <w:lang w:val="ru-RU"/>
         </w:rPr>
       </w:pPr>
-      <w:bookmarkStart w:id="105" w:name="_Toc1215262834"/>
-      <w:bookmarkStart w:id="106" w:name="_Toc84761459"/>
-      <w:bookmarkStart w:id="107" w:name="_Toc84771134"/>
-      <w:bookmarkStart w:id="108" w:name="_Toc615310025"/>
-      <w:bookmarkStart w:id="109" w:name="_Toc1547993689"/>
+      <w:bookmarkStart w:id="105" w:name="_Toc615310025"/>
+      <w:bookmarkStart w:id="106" w:name="_Toc84771134"/>
+      <w:bookmarkStart w:id="107" w:name="_Toc1215262834"/>
+      <w:bookmarkStart w:id="108" w:name="_Toc84761459"/>
+      <w:bookmarkStart w:id="109" w:name="_Toc1914544919"/>
       <w:bookmarkStart w:id="110" w:name="_Toc1199546070"/>
       <w:bookmarkStart w:id="111" w:name="_Toc84788039"/>
-      <w:bookmarkStart w:id="112" w:name="_Toc1914544919"/>
+      <w:bookmarkStart w:id="112" w:name="_Toc1547993689"/>
       <w:r>
         <w:rPr>
           <w:lang w:val="ru-RU"/>
@@ -7325,14 +7325,14 @@
           <w:lang w:val="ru-RU"/>
         </w:rPr>
       </w:pPr>
-      <w:bookmarkStart w:id="113" w:name="_Toc1533471204"/>
+      <w:bookmarkStart w:id="113" w:name="_Toc930970957"/>
       <w:bookmarkStart w:id="114" w:name="_Toc449531653"/>
-      <w:bookmarkStart w:id="115" w:name="_Toc930970957"/>
-      <w:bookmarkStart w:id="116" w:name="_Toc84771135"/>
-      <w:bookmarkStart w:id="117" w:name="_Toc1500921125"/>
-      <w:bookmarkStart w:id="118" w:name="_Toc84761460"/>
+      <w:bookmarkStart w:id="115" w:name="_Toc1533471204"/>
+      <w:bookmarkStart w:id="116" w:name="_Toc1500921125"/>
+      <w:bookmarkStart w:id="117" w:name="_Toc84761460"/>
+      <w:bookmarkStart w:id="118" w:name="_Toc608413784"/>
       <w:bookmarkStart w:id="119" w:name="_Toc84788040"/>
-      <w:bookmarkStart w:id="120" w:name="_Toc608413784"/>
+      <w:bookmarkStart w:id="120" w:name="_Toc84771135"/>
       <w:r>
         <w:rPr>
           <w:lang w:val="ru-RU"/>
@@ -7530,10 +7530,10 @@
           </wp:inline>
         </w:drawing>
       </w:r>
-      <w:bookmarkStart w:id="121" w:name="_Toc84761461"/>
-      <w:bookmarkStart w:id="122" w:name="_Toc1733688978"/>
-      <w:bookmarkStart w:id="123" w:name="_Toc889924922"/>
-      <w:bookmarkStart w:id="124" w:name="_Toc84771136"/>
+      <w:bookmarkStart w:id="121" w:name="_Toc889924922"/>
+      <w:bookmarkStart w:id="122" w:name="_Toc84771136"/>
+      <w:bookmarkStart w:id="123" w:name="_Toc84761461"/>
+      <w:bookmarkStart w:id="124" w:name="_Toc1733688978"/>
     </w:p>
     <w:p>
       <w:pPr>
@@ -7544,10 +7544,10 @@
           <w:lang w:val="ru-RU"/>
         </w:rPr>
       </w:pPr>
-      <w:bookmarkStart w:id="125" w:name="_Toc2008983120"/>
-      <w:bookmarkStart w:id="126" w:name="_Toc108994646"/>
-      <w:bookmarkStart w:id="127" w:name="_Toc84788041"/>
-      <w:bookmarkStart w:id="128" w:name="_Toc756898537"/>
+      <w:bookmarkStart w:id="125" w:name="_Toc756898537"/>
+      <w:bookmarkStart w:id="126" w:name="_Toc84788041"/>
+      <w:bookmarkStart w:id="127" w:name="_Toc108994646"/>
+      <w:bookmarkStart w:id="128" w:name="_Toc2008983120"/>
       <w:r>
         <w:rPr>
           <w:lang w:val="ru-RU"/>
@@ -7572,14 +7572,14 @@
           <w:lang w:val="ru-RU"/>
         </w:rPr>
       </w:pPr>
-      <w:bookmarkStart w:id="129" w:name="_Toc84788042"/>
-      <w:bookmarkStart w:id="130" w:name="_Toc782469356"/>
-      <w:bookmarkStart w:id="131" w:name="_Toc84771137"/>
-      <w:bookmarkStart w:id="132" w:name="_Toc271273884"/>
-      <w:bookmarkStart w:id="133" w:name="_Toc238962937"/>
-      <w:bookmarkStart w:id="134" w:name="_Toc84761462"/>
-      <w:bookmarkStart w:id="135" w:name="_Toc973431499"/>
-      <w:bookmarkStart w:id="136" w:name="_Toc1734575198"/>
+      <w:bookmarkStart w:id="129" w:name="_Toc238962937"/>
+      <w:bookmarkStart w:id="130" w:name="_Toc84761462"/>
+      <w:bookmarkStart w:id="131" w:name="_Toc973431499"/>
+      <w:bookmarkStart w:id="132" w:name="_Toc84788042"/>
+      <w:bookmarkStart w:id="133" w:name="_Toc271273884"/>
+      <w:bookmarkStart w:id="134" w:name="_Toc84771137"/>
+      <w:bookmarkStart w:id="135" w:name="_Toc1734575198"/>
+      <w:bookmarkStart w:id="136" w:name="_Toc782469356"/>
       <w:r>
         <w:rPr>
           <w:lang w:val="ru-RU"/>
@@ -7604,14 +7604,14 @@
           <w:lang w:val="ru-RU"/>
         </w:rPr>
       </w:pPr>
-      <w:bookmarkStart w:id="137" w:name="_Toc84788043"/>
-      <w:bookmarkStart w:id="138" w:name="_Toc84771138"/>
-      <w:bookmarkStart w:id="139" w:name="_Toc82152930"/>
-      <w:bookmarkStart w:id="140" w:name="_Toc1868190216"/>
+      <w:bookmarkStart w:id="137" w:name="_Toc1686972865"/>
+      <w:bookmarkStart w:id="138" w:name="_Toc1108861600"/>
+      <w:bookmarkStart w:id="139" w:name="_Toc84771138"/>
+      <w:bookmarkStart w:id="140" w:name="_Toc82152930"/>
       <w:bookmarkStart w:id="141" w:name="_Toc84761463"/>
-      <w:bookmarkStart w:id="142" w:name="_Toc1686972865"/>
-      <w:bookmarkStart w:id="143" w:name="_Toc1108861600"/>
-      <w:bookmarkStart w:id="144" w:name="_Toc1973594324"/>
+      <w:bookmarkStart w:id="142" w:name="_Toc1868190216"/>
+      <w:bookmarkStart w:id="143" w:name="_Toc1973594324"/>
+      <w:bookmarkStart w:id="144" w:name="_Toc84788043"/>
       <w:r>
         <w:rPr>
           <w:lang w:val="ru-RU"/>
@@ -7883,14 +7883,14 @@
           <w:lang w:val="ru-RU"/>
         </w:rPr>
       </w:pPr>
-      <w:bookmarkStart w:id="145" w:name="_Toc84771139"/>
-      <w:bookmarkStart w:id="146" w:name="_Toc1012141280"/>
-      <w:bookmarkStart w:id="147" w:name="_Toc1841982149"/>
+      <w:bookmarkStart w:id="145" w:name="_Toc1841982149"/>
+      <w:bookmarkStart w:id="146" w:name="_Toc84761464"/>
+      <w:bookmarkStart w:id="147" w:name="_Toc84788044"/>
       <w:bookmarkStart w:id="148" w:name="_Toc48979695"/>
-      <w:bookmarkStart w:id="149" w:name="_Toc84761464"/>
-      <w:bookmarkStart w:id="150" w:name="_Toc84788044"/>
-      <w:bookmarkStart w:id="151" w:name="_Toc1807176758"/>
-      <w:bookmarkStart w:id="152" w:name="_Toc149798315"/>
+      <w:bookmarkStart w:id="149" w:name="_Toc149798315"/>
+      <w:bookmarkStart w:id="150" w:name="_Toc1807176758"/>
+      <w:bookmarkStart w:id="151" w:name="_Toc84771139"/>
+      <w:bookmarkStart w:id="152" w:name="_Toc1012141280"/>
       <w:r>
         <w:rPr>
           <w:lang w:val="ru-RU"/>
@@ -7916,13 +7916,13 @@
         </w:rPr>
       </w:pPr>
       <w:bookmarkStart w:id="153" w:name="_Toc84761465"/>
-      <w:bookmarkStart w:id="154" w:name="_Toc669854896"/>
-      <w:bookmarkStart w:id="155" w:name="_Toc85749289"/>
-      <w:bookmarkStart w:id="156" w:name="_Toc216999348"/>
-      <w:bookmarkStart w:id="157" w:name="_Toc84771140"/>
-      <w:bookmarkStart w:id="158" w:name="_Toc84788045"/>
-      <w:bookmarkStart w:id="159" w:name="_Toc309863428"/>
-      <w:bookmarkStart w:id="160" w:name="_Toc2038664370"/>
+      <w:bookmarkStart w:id="154" w:name="_Toc85749289"/>
+      <w:bookmarkStart w:id="155" w:name="_Toc309863428"/>
+      <w:bookmarkStart w:id="156" w:name="_Toc2038664370"/>
+      <w:bookmarkStart w:id="157" w:name="_Toc669854896"/>
+      <w:bookmarkStart w:id="158" w:name="_Toc216999348"/>
+      <w:bookmarkStart w:id="159" w:name="_Toc84788045"/>
+      <w:bookmarkStart w:id="160" w:name="_Toc84771140"/>
       <w:r>
         <w:rPr>
           <w:lang w:val="ru-RU"/>
@@ -7947,14 +7947,14 @@
           <w:lang w:val="ru-RU"/>
         </w:rPr>
       </w:pPr>
-      <w:bookmarkStart w:id="161" w:name="_Toc1718089667"/>
-      <w:bookmarkStart w:id="162" w:name="_Toc940354212"/>
-      <w:bookmarkStart w:id="163" w:name="_Toc1849211418"/>
-      <w:bookmarkStart w:id="164" w:name="_Toc84771141"/>
-      <w:bookmarkStart w:id="165" w:name="_Toc84788046"/>
-      <w:bookmarkStart w:id="166" w:name="_Toc84761466"/>
-      <w:bookmarkStart w:id="167" w:name="_Toc541836815"/>
-      <w:bookmarkStart w:id="168" w:name="_Toc1129566413"/>
+      <w:bookmarkStart w:id="161" w:name="_Toc84788046"/>
+      <w:bookmarkStart w:id="162" w:name="_Toc84761466"/>
+      <w:bookmarkStart w:id="163" w:name="_Toc541836815"/>
+      <w:bookmarkStart w:id="164" w:name="_Toc1129566413"/>
+      <w:bookmarkStart w:id="165" w:name="_Toc84771141"/>
+      <w:bookmarkStart w:id="166" w:name="_Toc1849211418"/>
+      <w:bookmarkStart w:id="167" w:name="_Toc1718089667"/>
+      <w:bookmarkStart w:id="168" w:name="_Toc940354212"/>
       <w:r>
         <w:rPr>
           <w:lang w:val="ru-RU"/>
@@ -8311,10 +8311,10 @@
           <w:lang w:val="ru-RU"/>
         </w:rPr>
       </w:pPr>
-      <w:bookmarkStart w:id="169" w:name="_Toc84788047"/>
-      <w:bookmarkStart w:id="170" w:name="_Toc1915964744"/>
-      <w:bookmarkStart w:id="171" w:name="_Toc1519242777"/>
-      <w:bookmarkStart w:id="172" w:name="_Toc184803526"/>
+      <w:bookmarkStart w:id="169" w:name="_Toc184803526"/>
+      <w:bookmarkStart w:id="170" w:name="_Toc1519242777"/>
+      <w:bookmarkStart w:id="171" w:name="_Toc84788047"/>
+      <w:bookmarkStart w:id="172" w:name="_Toc1915964744"/>
       <w:r>
         <w:rPr>
           <w:lang w:val="ru-RU"/>
@@ -8335,10 +8335,10 @@
           <w:lang w:val="ru-RU"/>
         </w:rPr>
       </w:pPr>
-      <w:bookmarkStart w:id="173" w:name="_Toc2097336290"/>
-      <w:bookmarkStart w:id="174" w:name="_Toc84788048"/>
-      <w:bookmarkStart w:id="175" w:name="_Toc1933638272"/>
-      <w:bookmarkStart w:id="176" w:name="_Toc412776091"/>
+      <w:bookmarkStart w:id="173" w:name="_Toc1933638272"/>
+      <w:bookmarkStart w:id="174" w:name="_Toc2097336290"/>
+      <w:bookmarkStart w:id="175" w:name="_Toc412776091"/>
+      <w:bookmarkStart w:id="176" w:name="_Toc84788048"/>
       <w:r>
         <w:rPr>
           <w:lang w:val="ru-RU"/>
@@ -8360,8 +8360,8 @@
         </w:rPr>
       </w:pPr>
       <w:bookmarkStart w:id="177" w:name="_Toc1625852585"/>
-      <w:bookmarkStart w:id="178" w:name="_Toc1204632138"/>
-      <w:bookmarkStart w:id="179" w:name="_Toc84788049"/>
+      <w:bookmarkStart w:id="178" w:name="_Toc84788049"/>
+      <w:bookmarkStart w:id="179" w:name="_Toc1204632138"/>
       <w:bookmarkStart w:id="180" w:name="_Toc1424268980"/>
       <w:r>
         <w:rPr>
@@ -8786,14 +8786,14 @@
           <w:lang w:val="ru-RU"/>
         </w:rPr>
       </w:pPr>
-      <w:bookmarkStart w:id="181" w:name="_Toc715652025"/>
+      <w:bookmarkStart w:id="181" w:name="_Toc84771142"/>
       <w:bookmarkStart w:id="182" w:name="_Toc84761467"/>
-      <w:bookmarkStart w:id="183" w:name="_Toc84771142"/>
-      <w:bookmarkStart w:id="184" w:name="_Toc2003847789"/>
-      <w:bookmarkStart w:id="185" w:name="_Toc55549160"/>
+      <w:bookmarkStart w:id="183" w:name="_Toc715652025"/>
+      <w:bookmarkStart w:id="184" w:name="_Toc1911759956"/>
+      <w:bookmarkStart w:id="185" w:name="_Toc84788050"/>
       <w:bookmarkStart w:id="186" w:name="_Toc583486613"/>
-      <w:bookmarkStart w:id="187" w:name="_Toc84788050"/>
-      <w:bookmarkStart w:id="188" w:name="_Toc1911759956"/>
+      <w:bookmarkStart w:id="187" w:name="_Toc55549160"/>
+      <w:bookmarkStart w:id="188" w:name="_Toc2003847789"/>
       <w:r>
         <w:rPr>
           <w:lang w:val="ru-RU"/>
@@ -9147,14 +9147,14 @@
           <w:lang w:val="ru-RU"/>
         </w:rPr>
       </w:pPr>
-      <w:bookmarkStart w:id="190" w:name="_Toc125689996"/>
+      <w:bookmarkStart w:id="190" w:name="_Toc1361201348"/>
       <w:bookmarkStart w:id="191" w:name="_Toc84788052"/>
-      <w:bookmarkStart w:id="192" w:name="_Toc1361201348"/>
+      <w:bookmarkStart w:id="192" w:name="_Toc125689996"/>
       <w:bookmarkStart w:id="193" w:name="_Toc137806862"/>
-      <w:bookmarkStart w:id="194" w:name="_Toc84761469"/>
-      <w:bookmarkStart w:id="195" w:name="_Toc29231359"/>
-      <w:bookmarkStart w:id="196" w:name="_Toc84771144"/>
-      <w:bookmarkStart w:id="197" w:name="_Toc1725591017"/>
+      <w:bookmarkStart w:id="194" w:name="_Toc29231359"/>
+      <w:bookmarkStart w:id="195" w:name="_Toc84771144"/>
+      <w:bookmarkStart w:id="196" w:name="_Toc1725591017"/>
+      <w:bookmarkStart w:id="197" w:name="_Toc84761469"/>
       <w:r>
         <w:rPr>
           <w:lang w:val="ru-RU"/>
@@ -9175,10 +9175,10 @@
           <w:lang w:val="ru-RU"/>
         </w:rPr>
       </w:pPr>
-      <w:bookmarkStart w:id="198" w:name="_Toc84788053"/>
-      <w:bookmarkStart w:id="199" w:name="_Toc1272624322"/>
-      <w:bookmarkStart w:id="200" w:name="_Toc1071332467"/>
-      <w:bookmarkStart w:id="201" w:name="_Toc42999170"/>
+      <w:bookmarkStart w:id="198" w:name="_Toc1071332467"/>
+      <w:bookmarkStart w:id="199" w:name="_Toc42999170"/>
+      <w:bookmarkStart w:id="200" w:name="_Toc84788053"/>
+      <w:bookmarkStart w:id="201" w:name="_Toc1272624322"/>
       <w:r>
         <w:rPr>
           <w:lang w:val="ru-RU"/>
@@ -9204,14 +9204,14 @@
           <w:lang w:val="ru-RU"/>
         </w:rPr>
       </w:pPr>
-      <w:bookmarkStart w:id="202" w:name="_Toc1959204728"/>
-      <w:bookmarkStart w:id="203" w:name="_Toc84771145"/>
-      <w:bookmarkStart w:id="204" w:name="_Toc621567512"/>
-      <w:bookmarkStart w:id="205" w:name="_Toc84788054"/>
-      <w:bookmarkStart w:id="206" w:name="_Toc951029886"/>
-      <w:bookmarkStart w:id="207" w:name="_Toc1076593211"/>
-      <w:bookmarkStart w:id="208" w:name="_Toc84761470"/>
-      <w:bookmarkStart w:id="209" w:name="_Toc982906996"/>
+      <w:bookmarkStart w:id="202" w:name="_Toc84788054"/>
+      <w:bookmarkStart w:id="203" w:name="_Toc84761470"/>
+      <w:bookmarkStart w:id="204" w:name="_Toc982906996"/>
+      <w:bookmarkStart w:id="205" w:name="_Toc1959204728"/>
+      <w:bookmarkStart w:id="206" w:name="_Toc84771145"/>
+      <w:bookmarkStart w:id="207" w:name="_Toc621567512"/>
+      <w:bookmarkStart w:id="208" w:name="_Toc951029886"/>
+      <w:bookmarkStart w:id="209" w:name="_Toc1076593211"/>
       <w:r>
         <w:rPr>
           <w:rFonts w:hint="default"/>
@@ -9484,14 +9484,14 @@
           <w:lang w:val="ru-RU"/>
         </w:rPr>
       </w:pPr>
-      <w:bookmarkStart w:id="210" w:name="_Toc84771146"/>
-      <w:bookmarkStart w:id="211" w:name="_Toc84761471"/>
-      <w:bookmarkStart w:id="212" w:name="_Toc2135664539"/>
-      <w:bookmarkStart w:id="213" w:name="_Toc1892288556"/>
-      <w:bookmarkStart w:id="214" w:name="_Toc84788055"/>
-      <w:bookmarkStart w:id="215" w:name="_Toc1648601377"/>
-      <w:bookmarkStart w:id="216" w:name="_Toc280950700"/>
-      <w:bookmarkStart w:id="217" w:name="_Toc135497281"/>
+      <w:bookmarkStart w:id="210" w:name="_Toc2135664539"/>
+      <w:bookmarkStart w:id="211" w:name="_Toc84788055"/>
+      <w:bookmarkStart w:id="212" w:name="_Toc1892288556"/>
+      <w:bookmarkStart w:id="213" w:name="_Toc135497281"/>
+      <w:bookmarkStart w:id="214" w:name="_Toc1648601377"/>
+      <w:bookmarkStart w:id="215" w:name="_Toc84761471"/>
+      <w:bookmarkStart w:id="216" w:name="_Toc84771146"/>
+      <w:bookmarkStart w:id="217" w:name="_Toc280950700"/>
       <w:r>
         <w:rPr>
           <w:rFonts w:hint="default"/>
@@ -9659,9 +9659,9 @@
       <w:bookmarkStart w:id="220" w:name="_Toc84788056"/>
       <w:bookmarkStart w:id="221" w:name="_Toc2139337049"/>
       <w:bookmarkStart w:id="222" w:name="_Toc2055696871"/>
-      <w:bookmarkStart w:id="223" w:name="_Toc84771147"/>
-      <w:bookmarkStart w:id="224" w:name="_Toc84761472"/>
-      <w:bookmarkStart w:id="225" w:name="_Toc511702305"/>
+      <w:bookmarkStart w:id="223" w:name="_Toc511702305"/>
+      <w:bookmarkStart w:id="224" w:name="_Toc84771147"/>
+      <w:bookmarkStart w:id="225" w:name="_Toc84761472"/>
       <w:r>
         <w:rPr>
           <w:rFonts w:hint="default"/>
@@ -9844,13 +9844,13 @@
         </w:rPr>
       </w:pPr>
       <w:bookmarkStart w:id="226" w:name="_Toc84788057"/>
-      <w:bookmarkStart w:id="227" w:name="_Toc84771148"/>
-      <w:bookmarkStart w:id="228" w:name="_Toc84761473"/>
-      <w:bookmarkStart w:id="229" w:name="_Toc1636631030"/>
-      <w:bookmarkStart w:id="230" w:name="_Toc391356727"/>
-      <w:bookmarkStart w:id="231" w:name="_Toc1962635205"/>
-      <w:bookmarkStart w:id="232" w:name="_Toc1191026082"/>
-      <w:bookmarkStart w:id="233" w:name="_Toc2084420925"/>
+      <w:bookmarkStart w:id="227" w:name="_Toc84761473"/>
+      <w:bookmarkStart w:id="228" w:name="_Toc1636631030"/>
+      <w:bookmarkStart w:id="229" w:name="_Toc391356727"/>
+      <w:bookmarkStart w:id="230" w:name="_Toc84771148"/>
+      <w:bookmarkStart w:id="231" w:name="_Toc1191026082"/>
+      <w:bookmarkStart w:id="232" w:name="_Toc2084420925"/>
+      <w:bookmarkStart w:id="233" w:name="_Toc1962635205"/>
       <w:r>
         <w:rPr>
           <w:rFonts w:hint="default"/>
@@ -10574,8 +10574,8 @@
         </w:rPr>
       </w:pPr>
       <w:bookmarkStart w:id="234" w:name="_Toc84771149"/>
-      <w:bookmarkStart w:id="235" w:name="_Toc84788058"/>
-      <w:bookmarkStart w:id="236" w:name="_Toc1406302298"/>
+      <w:bookmarkStart w:id="235" w:name="_Toc1406302298"/>
+      <w:bookmarkStart w:id="236" w:name="_Toc84788058"/>
       <w:bookmarkStart w:id="237" w:name="_Toc866321262"/>
       <w:bookmarkStart w:id="238" w:name="_Toc1078156141"/>
       <w:bookmarkStart w:id="239" w:name="_Toc1937477084"/>
@@ -10602,12 +10602,12 @@
           <w:lang w:val="ru-RU"/>
         </w:rPr>
       </w:pPr>
-      <w:bookmarkStart w:id="240" w:name="_Toc84788059"/>
-      <w:bookmarkStart w:id="241" w:name="_Toc84771150"/>
-      <w:bookmarkStart w:id="242" w:name="_Toc1055877598"/>
-      <w:bookmarkStart w:id="243" w:name="_Toc1863595320"/>
-      <w:bookmarkStart w:id="244" w:name="_Toc1146301764"/>
-      <w:bookmarkStart w:id="245" w:name="_Toc1827336327"/>
+      <w:bookmarkStart w:id="240" w:name="_Toc1827336327"/>
+      <w:bookmarkStart w:id="241" w:name="_Toc1055877598"/>
+      <w:bookmarkStart w:id="242" w:name="_Toc1863595320"/>
+      <w:bookmarkStart w:id="243" w:name="_Toc1146301764"/>
+      <w:bookmarkStart w:id="244" w:name="_Toc84771150"/>
+      <w:bookmarkStart w:id="245" w:name="_Toc84788059"/>
       <w:r>
         <w:rPr>
           <w:rFonts w:hint="default"/>
@@ -10869,12 +10869,12 @@
           <w:lang w:val="ru-RU"/>
         </w:rPr>
       </w:pPr>
-      <w:bookmarkStart w:id="246" w:name="_Toc84771151"/>
-      <w:bookmarkStart w:id="247" w:name="_Toc1739627376"/>
-      <w:bookmarkStart w:id="248" w:name="_Toc1477703627"/>
+      <w:bookmarkStart w:id="246" w:name="_Toc1477703627"/>
+      <w:bookmarkStart w:id="247" w:name="_Toc572660336"/>
+      <w:bookmarkStart w:id="248" w:name="_Toc1066654459"/>
       <w:bookmarkStart w:id="249" w:name="_Toc84788060"/>
-      <w:bookmarkStart w:id="250" w:name="_Toc1066654459"/>
-      <w:bookmarkStart w:id="251" w:name="_Toc572660336"/>
+      <w:bookmarkStart w:id="250" w:name="_Toc1739627376"/>
+      <w:bookmarkStart w:id="251" w:name="_Toc84771151"/>
       <w:r>
         <w:rPr>
           <w:rFonts w:hint="default"/>
@@ -11037,12 +11037,12 @@
           <w:lang w:val="ru-RU"/>
         </w:rPr>
       </w:pPr>
-      <w:bookmarkStart w:id="252" w:name="_Toc1630828225"/>
-      <w:bookmarkStart w:id="253" w:name="_Toc1251657696"/>
-      <w:bookmarkStart w:id="254" w:name="_Toc84788061"/>
+      <w:bookmarkStart w:id="252" w:name="_Toc84788061"/>
+      <w:bookmarkStart w:id="253" w:name="_Toc1159126505"/>
+      <w:bookmarkStart w:id="254" w:name="_Toc84771152"/>
       <w:bookmarkStart w:id="255" w:name="_Toc1051553539"/>
-      <w:bookmarkStart w:id="256" w:name="_Toc84771152"/>
-      <w:bookmarkStart w:id="257" w:name="_Toc1159126505"/>
+      <w:bookmarkStart w:id="256" w:name="_Toc1251657696"/>
+      <w:bookmarkStart w:id="257" w:name="_Toc1630828225"/>
       <w:r>
         <w:rPr>
           <w:rFonts w:hint="default"/>
@@ -11267,9 +11267,9 @@
           <w:lang w:val="ru-RU"/>
         </w:rPr>
       </w:pPr>
-      <w:bookmarkStart w:id="258" w:name="_Toc84788062"/>
-      <w:bookmarkStart w:id="259" w:name="_Toc1625154712"/>
-      <w:bookmarkStart w:id="260" w:name="_Toc1225499562"/>
+      <w:bookmarkStart w:id="258" w:name="_Toc1225499562"/>
+      <w:bookmarkStart w:id="259" w:name="_Toc84788062"/>
+      <w:bookmarkStart w:id="260" w:name="_Toc1625154712"/>
       <w:bookmarkStart w:id="261" w:name="_Toc1415603362"/>
       <w:bookmarkStart w:id="262" w:name="_Toc84771153"/>
     </w:p>
@@ -11491,12 +11491,12 @@
           <w:lang w:val="ru-RU"/>
         </w:rPr>
       </w:pPr>
-      <w:bookmarkStart w:id="264" w:name="_Toc84771154"/>
-      <w:bookmarkStart w:id="265" w:name="_Toc1390687333"/>
-      <w:bookmarkStart w:id="266" w:name="_Toc2040933241"/>
-      <w:bookmarkStart w:id="267" w:name="_Toc84788063"/>
-      <w:bookmarkStart w:id="268" w:name="_Toc1574595867"/>
-      <w:bookmarkStart w:id="269" w:name="_Toc1632621729"/>
+      <w:bookmarkStart w:id="264" w:name="_Toc1574595867"/>
+      <w:bookmarkStart w:id="265" w:name="_Toc84788063"/>
+      <w:bookmarkStart w:id="266" w:name="_Toc1632621729"/>
+      <w:bookmarkStart w:id="267" w:name="_Toc2040933241"/>
+      <w:bookmarkStart w:id="268" w:name="_Toc1390687333"/>
+      <w:bookmarkStart w:id="269" w:name="_Toc84771154"/>
       <w:r>
         <w:rPr>
           <w:rFonts w:hint="default"/>
@@ -11840,10 +11840,10 @@
           <w:lang w:val="ru-RU"/>
         </w:rPr>
       </w:pPr>
-      <w:bookmarkStart w:id="270" w:name="_Toc882383335"/>
-      <w:bookmarkStart w:id="271" w:name="_Toc335849718"/>
-      <w:bookmarkStart w:id="272" w:name="_Toc84788064"/>
-      <w:bookmarkStart w:id="273" w:name="_Toc1100661313"/>
+      <w:bookmarkStart w:id="270" w:name="_Toc335849718"/>
+      <w:bookmarkStart w:id="271" w:name="_Toc84788064"/>
+      <w:bookmarkStart w:id="272" w:name="_Toc1100661313"/>
+      <w:bookmarkStart w:id="273" w:name="_Toc882383335"/>
       <w:r>
         <w:rPr>
           <w:lang w:val="ru-RU"/>
@@ -11864,12 +11864,12 @@
           <w:lang w:val="ru-RU"/>
         </w:rPr>
       </w:pPr>
-      <w:bookmarkStart w:id="274" w:name="_Toc84771155"/>
+      <w:bookmarkStart w:id="274" w:name="_Toc177808667"/>
       <w:bookmarkStart w:id="275" w:name="_Toc84788065"/>
-      <w:bookmarkStart w:id="276" w:name="_Toc177808667"/>
-      <w:bookmarkStart w:id="277" w:name="_Toc187985935"/>
+      <w:bookmarkStart w:id="276" w:name="_Toc84771155"/>
+      <w:bookmarkStart w:id="277" w:name="_Toc1433925857"/>
       <w:bookmarkStart w:id="278" w:name="_Toc716321402"/>
-      <w:bookmarkStart w:id="279" w:name="_Toc1433925857"/>
+      <w:bookmarkStart w:id="279" w:name="_Toc187985935"/>
       <w:r>
         <w:rPr>
           <w:lang w:val="ru-RU"/>
@@ -11902,12 +11902,12 @@
           <w:lang w:val="ru-RU"/>
         </w:rPr>
       </w:pPr>
-      <w:bookmarkStart w:id="280" w:name="_Toc1490095692"/>
-      <w:bookmarkStart w:id="281" w:name="_Toc84771156"/>
+      <w:bookmarkStart w:id="280" w:name="_Toc1141616124"/>
+      <w:bookmarkStart w:id="281" w:name="_Toc84788066"/>
       <w:bookmarkStart w:id="282" w:name="_Toc1483114093"/>
-      <w:bookmarkStart w:id="283" w:name="_Toc838655751"/>
-      <w:bookmarkStart w:id="284" w:name="_Toc84788066"/>
-      <w:bookmarkStart w:id="285" w:name="_Toc1141616124"/>
+      <w:bookmarkStart w:id="283" w:name="_Toc84771156"/>
+      <w:bookmarkStart w:id="284" w:name="_Toc838655751"/>
+      <w:bookmarkStart w:id="285" w:name="_Toc1490095692"/>
       <w:r>
         <w:rPr>
           <w:rFonts w:hint="default"/>
@@ -12027,12 +12027,12 @@
           <w:lang w:val="ru-RU"/>
         </w:rPr>
       </w:pPr>
-      <w:bookmarkStart w:id="286" w:name="_Toc84771157"/>
-      <w:bookmarkStart w:id="287" w:name="_Toc449451526"/>
-      <w:bookmarkStart w:id="288" w:name="_Toc84788067"/>
-      <w:bookmarkStart w:id="289" w:name="_Toc1436702319"/>
-      <w:bookmarkStart w:id="290" w:name="_Toc1968003531"/>
-      <w:bookmarkStart w:id="291" w:name="_Toc84353895"/>
+      <w:bookmarkStart w:id="286" w:name="_Toc1968003531"/>
+      <w:bookmarkStart w:id="287" w:name="_Toc84353895"/>
+      <w:bookmarkStart w:id="288" w:name="_Toc1436702319"/>
+      <w:bookmarkStart w:id="289" w:name="_Toc84788067"/>
+      <w:bookmarkStart w:id="290" w:name="_Toc449451526"/>
+      <w:bookmarkStart w:id="291" w:name="_Toc84771157"/>
       <w:r>
         <w:rPr>
           <w:rFonts w:hint="default"/>
@@ -12159,12 +12159,12 @@
           <w:lang w:val="ru-RU"/>
         </w:rPr>
       </w:pPr>
-      <w:bookmarkStart w:id="292" w:name="_Toc84788068"/>
-      <w:bookmarkStart w:id="293" w:name="_Toc423205376"/>
-      <w:bookmarkStart w:id="294" w:name="_Toc84771158"/>
-      <w:bookmarkStart w:id="295" w:name="_Toc117582672"/>
-      <w:bookmarkStart w:id="296" w:name="_Toc1557174414"/>
-      <w:bookmarkStart w:id="297" w:name="_Toc939819582"/>
+      <w:bookmarkStart w:id="292" w:name="_Toc939819582"/>
+      <w:bookmarkStart w:id="293" w:name="_Toc84788068"/>
+      <w:bookmarkStart w:id="294" w:name="_Toc423205376"/>
+      <w:bookmarkStart w:id="295" w:name="_Toc1557174414"/>
+      <w:bookmarkStart w:id="296" w:name="_Toc84771158"/>
+      <w:bookmarkStart w:id="297" w:name="_Toc117582672"/>
       <w:r>
         <w:rPr>
           <w:rFonts w:hint="default"/>
@@ -12358,12 +12358,12 @@
           <w:lang w:val="ru-RU"/>
         </w:rPr>
       </w:pPr>
-      <w:bookmarkStart w:id="298" w:name="_Toc84771159"/>
-      <w:bookmarkStart w:id="299" w:name="_Toc159171484"/>
+      <w:bookmarkStart w:id="298" w:name="_Toc159171484"/>
+      <w:bookmarkStart w:id="299" w:name="_Toc84771159"/>
       <w:bookmarkStart w:id="300" w:name="_Toc991817854"/>
-      <w:bookmarkStart w:id="301" w:name="_Toc1537277796"/>
+      <w:bookmarkStart w:id="301" w:name="_Toc2001100545"/>
       <w:bookmarkStart w:id="302" w:name="_Toc84788069"/>
-      <w:bookmarkStart w:id="303" w:name="_Toc2001100545"/>
+      <w:bookmarkStart w:id="303" w:name="_Toc1537277796"/>
       <w:r>
         <w:rPr>
           <w:rFonts w:hint="default"/>
@@ -12473,8 +12473,8 @@
       <w:bookmarkStart w:id="305" w:name="_Toc2109252891"/>
       <w:bookmarkStart w:id="306" w:name="_Toc1485189768"/>
       <w:bookmarkStart w:id="307" w:name="_Toc84771160"/>
-      <w:bookmarkStart w:id="308" w:name="_Toc699585440"/>
-      <w:bookmarkStart w:id="309" w:name="_Toc1998898814"/>
+      <w:bookmarkStart w:id="308" w:name="_Toc1998898814"/>
+      <w:bookmarkStart w:id="309" w:name="_Toc699585440"/>
       <w:r>
         <w:rPr>
           <w:lang w:val="ru-RU"/>
@@ -12507,12 +12507,12 @@
           <w:lang w:val="ru-RU"/>
         </w:rPr>
       </w:pPr>
-      <w:bookmarkStart w:id="310" w:name="_Toc1464954289"/>
-      <w:bookmarkStart w:id="311" w:name="_Toc84788071"/>
-      <w:bookmarkStart w:id="312" w:name="_Toc1665576361"/>
-      <w:bookmarkStart w:id="313" w:name="_Toc1038515402"/>
-      <w:bookmarkStart w:id="314" w:name="_Toc84771161"/>
-      <w:bookmarkStart w:id="315" w:name="_Toc1548233367"/>
+      <w:bookmarkStart w:id="310" w:name="_Toc1548233367"/>
+      <w:bookmarkStart w:id="311" w:name="_Toc84771161"/>
+      <w:bookmarkStart w:id="312" w:name="_Toc1038515402"/>
+      <w:bookmarkStart w:id="313" w:name="_Toc1665576361"/>
+      <w:bookmarkStart w:id="314" w:name="_Toc84788071"/>
+      <w:bookmarkStart w:id="315" w:name="_Toc1464954289"/>
       <w:r>
         <w:rPr>
           <w:rFonts w:hint="default"/>
@@ -12576,11 +12576,11 @@
         </w:rPr>
       </w:pPr>
       <w:bookmarkStart w:id="316" w:name="_Toc320765105"/>
-      <w:bookmarkStart w:id="317" w:name="_Toc1660092609"/>
-      <w:bookmarkStart w:id="318" w:name="_Toc84771162"/>
+      <w:bookmarkStart w:id="317" w:name="_Toc610515434"/>
+      <w:bookmarkStart w:id="318" w:name="_Toc1381244949"/>
       <w:bookmarkStart w:id="319" w:name="_Toc84788072"/>
-      <w:bookmarkStart w:id="320" w:name="_Toc1381244949"/>
-      <w:bookmarkStart w:id="321" w:name="_Toc610515434"/>
+      <w:bookmarkStart w:id="320" w:name="_Toc84771162"/>
+      <w:bookmarkStart w:id="321" w:name="_Toc1660092609"/>
       <w:r>
         <w:rPr>
           <w:rFonts w:hint="default"/>
@@ -12707,12 +12707,12 @@
           <w:lang w:val="ru-RU"/>
         </w:rPr>
       </w:pPr>
-      <w:bookmarkStart w:id="322" w:name="_Toc84788073"/>
+      <w:bookmarkStart w:id="322" w:name="_Toc268429457"/>
       <w:bookmarkStart w:id="323" w:name="_Toc84771163"/>
-      <w:bookmarkStart w:id="324" w:name="_Toc561084912"/>
-      <w:bookmarkStart w:id="325" w:name="_Toc268429457"/>
-      <w:bookmarkStart w:id="326" w:name="_Toc70763889"/>
-      <w:bookmarkStart w:id="327" w:name="_Toc1585990364"/>
+      <w:bookmarkStart w:id="324" w:name="_Toc84788073"/>
+      <w:bookmarkStart w:id="325" w:name="_Toc561084912"/>
+      <w:bookmarkStart w:id="326" w:name="_Toc1585990364"/>
+      <w:bookmarkStart w:id="327" w:name="_Toc70763889"/>
       <w:r>
         <w:rPr>
           <w:rFonts w:hint="default"/>
@@ -12839,11 +12839,11 @@
           <w:lang w:val="ru-RU"/>
         </w:rPr>
       </w:pPr>
-      <w:bookmarkStart w:id="328" w:name="_Toc84788074"/>
-      <w:bookmarkStart w:id="329" w:name="_Toc84771164"/>
-      <w:bookmarkStart w:id="330" w:name="_Toc1936850246"/>
-      <w:bookmarkStart w:id="331" w:name="_Toc1917074641"/>
-      <w:bookmarkStart w:id="332" w:name="_Toc2011946901"/>
+      <w:bookmarkStart w:id="328" w:name="_Toc84771164"/>
+      <w:bookmarkStart w:id="329" w:name="_Toc1936850246"/>
+      <w:bookmarkStart w:id="330" w:name="_Toc1917074641"/>
+      <w:bookmarkStart w:id="331" w:name="_Toc2011946901"/>
+      <w:bookmarkStart w:id="332" w:name="_Toc84788074"/>
       <w:bookmarkStart w:id="333" w:name="_Toc1374344043"/>
       <w:r>
         <w:rPr>
@@ -12950,12 +12950,12 @@
           <w:lang w:val="ru-RU"/>
         </w:rPr>
       </w:pPr>
-      <w:bookmarkStart w:id="334" w:name="_Toc621470561"/>
-      <w:bookmarkStart w:id="335" w:name="_Toc84788075"/>
-      <w:bookmarkStart w:id="336" w:name="_Toc433307371"/>
-      <w:bookmarkStart w:id="337" w:name="_Toc402918035"/>
-      <w:bookmarkStart w:id="338" w:name="_Toc84771165"/>
-      <w:bookmarkStart w:id="339" w:name="_Toc760313750"/>
+      <w:bookmarkStart w:id="334" w:name="_Toc760313750"/>
+      <w:bookmarkStart w:id="335" w:name="_Toc84771165"/>
+      <w:bookmarkStart w:id="336" w:name="_Toc402918035"/>
+      <w:bookmarkStart w:id="337" w:name="_Toc433307371"/>
+      <w:bookmarkStart w:id="338" w:name="_Toc84788075"/>
+      <w:bookmarkStart w:id="339" w:name="_Toc621470561"/>
       <w:r>
         <w:rPr>
           <w:lang w:val="ru-RU"/>
@@ -12988,12 +12988,12 @@
           <w:lang w:val="ru-RU"/>
         </w:rPr>
       </w:pPr>
-      <w:bookmarkStart w:id="340" w:name="_Toc1801900661"/>
-      <w:bookmarkStart w:id="341" w:name="_Toc610064608"/>
-      <w:bookmarkStart w:id="342" w:name="_Toc84771166"/>
-      <w:bookmarkStart w:id="343" w:name="_Toc1877940647"/>
+      <w:bookmarkStart w:id="340" w:name="_Toc1877940647"/>
+      <w:bookmarkStart w:id="341" w:name="_Toc84771166"/>
+      <w:bookmarkStart w:id="342" w:name="_Toc1477171087"/>
+      <w:bookmarkStart w:id="343" w:name="_Toc610064608"/>
       <w:bookmarkStart w:id="344" w:name="_Toc84788076"/>
-      <w:bookmarkStart w:id="345" w:name="_Toc1477171087"/>
+      <w:bookmarkStart w:id="345" w:name="_Toc1801900661"/>
       <w:r>
         <w:rPr>
           <w:rFonts w:hint="default"/>
@@ -13056,12 +13056,12 @@
           <w:lang w:val="ru-RU"/>
         </w:rPr>
       </w:pPr>
-      <w:bookmarkStart w:id="346" w:name="_Toc84788077"/>
-      <w:bookmarkStart w:id="347" w:name="_Toc459221494"/>
-      <w:bookmarkStart w:id="348" w:name="_Toc174326681"/>
-      <w:bookmarkStart w:id="349" w:name="_Toc84771167"/>
-      <w:bookmarkStart w:id="350" w:name="_Toc1503279971"/>
-      <w:bookmarkStart w:id="351" w:name="_Toc356426808"/>
+      <w:bookmarkStart w:id="346" w:name="_Toc459221494"/>
+      <w:bookmarkStart w:id="347" w:name="_Toc84788077"/>
+      <w:bookmarkStart w:id="348" w:name="_Toc356426808"/>
+      <w:bookmarkStart w:id="349" w:name="_Toc1503279971"/>
+      <w:bookmarkStart w:id="350" w:name="_Toc84771167"/>
+      <w:bookmarkStart w:id="351" w:name="_Toc174326681"/>
       <w:r>
         <w:rPr>
           <w:rFonts w:hint="default"/>
@@ -13168,11 +13168,11 @@
           <w:lang w:val="ru-RU"/>
         </w:rPr>
       </w:pPr>
-      <w:bookmarkStart w:id="352" w:name="_Toc84788078"/>
-      <w:bookmarkStart w:id="353" w:name="_Toc672270308"/>
-      <w:bookmarkStart w:id="354" w:name="_Toc323198332"/>
-      <w:bookmarkStart w:id="355" w:name="_Toc2121007702"/>
-      <w:bookmarkStart w:id="356" w:name="_Toc84771168"/>
+      <w:bookmarkStart w:id="352" w:name="_Toc2121007702"/>
+      <w:bookmarkStart w:id="353" w:name="_Toc323198332"/>
+      <w:bookmarkStart w:id="354" w:name="_Toc84771168"/>
+      <w:bookmarkStart w:id="355" w:name="_Toc672270308"/>
+      <w:bookmarkStart w:id="356" w:name="_Toc84788078"/>
       <w:bookmarkStart w:id="357" w:name="_Toc945117276"/>
       <w:r>
         <w:rPr>
@@ -13280,12 +13280,12 @@
           <w:lang w:val="ru-RU"/>
         </w:rPr>
       </w:pPr>
-      <w:bookmarkStart w:id="358" w:name="_Toc1341389879"/>
-      <w:bookmarkStart w:id="359" w:name="_Toc84771169"/>
-      <w:bookmarkStart w:id="360" w:name="_Toc2129307385"/>
-      <w:bookmarkStart w:id="361" w:name="_Toc1646421743"/>
-      <w:bookmarkStart w:id="362" w:name="_Toc84788079"/>
-      <w:bookmarkStart w:id="363" w:name="_Toc1889947178"/>
+      <w:bookmarkStart w:id="358" w:name="_Toc1646421743"/>
+      <w:bookmarkStart w:id="359" w:name="_Toc2129307385"/>
+      <w:bookmarkStart w:id="360" w:name="_Toc1889947178"/>
+      <w:bookmarkStart w:id="361" w:name="_Toc84788079"/>
+      <w:bookmarkStart w:id="362" w:name="_Toc1341389879"/>
+      <w:bookmarkStart w:id="363" w:name="_Toc84771169"/>
       <w:r>
         <w:rPr>
           <w:rFonts w:hint="default"/>
@@ -13392,11 +13392,11 @@
           <w:lang w:val="ru-RU"/>
         </w:rPr>
       </w:pPr>
-      <w:bookmarkStart w:id="364" w:name="_Toc2107964953"/>
-      <w:bookmarkStart w:id="365" w:name="_Toc84771170"/>
-      <w:bookmarkStart w:id="366" w:name="_Toc367937603"/>
+      <w:bookmarkStart w:id="364" w:name="_Toc84788080"/>
+      <w:bookmarkStart w:id="365" w:name="_Toc2107964953"/>
+      <w:bookmarkStart w:id="366" w:name="_Toc84771170"/>
       <w:bookmarkStart w:id="367" w:name="_Toc409074136"/>
-      <w:bookmarkStart w:id="368" w:name="_Toc84788080"/>
+      <w:bookmarkStart w:id="368" w:name="_Toc367937603"/>
       <w:bookmarkStart w:id="369" w:name="_Toc1780695788"/>
       <w:r>
         <w:rPr>
@@ -13505,11 +13505,11 @@
         </w:rPr>
       </w:pPr>
       <w:bookmarkStart w:id="370" w:name="_Toc84788081"/>
-      <w:bookmarkStart w:id="371" w:name="_Toc1599376639"/>
+      <w:bookmarkStart w:id="371" w:name="_Toc709393584"/>
       <w:bookmarkStart w:id="372" w:name="_Toc889269656"/>
-      <w:bookmarkStart w:id="373" w:name="_Toc84771171"/>
-      <w:bookmarkStart w:id="374" w:name="_Toc1527830470"/>
-      <w:bookmarkStart w:id="375" w:name="_Toc709393584"/>
+      <w:bookmarkStart w:id="373" w:name="_Toc1527830470"/>
+      <w:bookmarkStart w:id="374" w:name="_Toc84771171"/>
+      <w:bookmarkStart w:id="375" w:name="_Toc1599376639"/>
       <w:r>
         <w:rPr>
           <w:rFonts w:hint="default"/>
@@ -13616,12 +13616,12 @@
           <w:lang w:val="ru-RU"/>
         </w:rPr>
       </w:pPr>
-      <w:bookmarkStart w:id="376" w:name="_Toc214590121"/>
-      <w:bookmarkStart w:id="377" w:name="_Toc84771172"/>
-      <w:bookmarkStart w:id="378" w:name="_Toc1985671526"/>
+      <w:bookmarkStart w:id="376" w:name="_Toc1985671526"/>
+      <w:bookmarkStart w:id="377" w:name="_Toc491705403"/>
+      <w:bookmarkStart w:id="378" w:name="_Toc84771172"/>
       <w:bookmarkStart w:id="379" w:name="_Toc84788082"/>
-      <w:bookmarkStart w:id="380" w:name="_Toc134260443"/>
-      <w:bookmarkStart w:id="381" w:name="_Toc491705403"/>
+      <w:bookmarkStart w:id="380" w:name="_Toc214590121"/>
+      <w:bookmarkStart w:id="381" w:name="_Toc134260443"/>
       <w:r>
         <w:rPr>
           <w:rFonts w:hint="default"/>
@@ -13881,12 +13881,12 @@
           <w:lang w:val="ru-RU"/>
         </w:rPr>
       </w:pPr>
-      <w:bookmarkStart w:id="382" w:name="_Toc84771173"/>
-      <w:bookmarkStart w:id="383" w:name="_Toc84788083"/>
-      <w:bookmarkStart w:id="384" w:name="_Toc951424216"/>
-      <w:bookmarkStart w:id="385" w:name="_Toc1770275484"/>
-      <w:bookmarkStart w:id="386" w:name="_Toc86171301"/>
-      <w:bookmarkStart w:id="387" w:name="_Toc1918502651"/>
+      <w:bookmarkStart w:id="382" w:name="_Toc1770275484"/>
+      <w:bookmarkStart w:id="383" w:name="_Toc86171301"/>
+      <w:bookmarkStart w:id="384" w:name="_Toc1918502651"/>
+      <w:bookmarkStart w:id="385" w:name="_Toc951424216"/>
+      <w:bookmarkStart w:id="386" w:name="_Toc84788083"/>
+      <w:bookmarkStart w:id="387" w:name="_Toc84771173"/>
       <w:r>
         <w:rPr>
           <w:lang w:val="ru-RU"/>
@@ -13920,11 +13920,11 @@
         </w:rPr>
       </w:pPr>
       <w:bookmarkStart w:id="388" w:name="_Toc724517313"/>
-      <w:bookmarkStart w:id="389" w:name="_Toc451679289"/>
-      <w:bookmarkStart w:id="390" w:name="_Toc84771174"/>
-      <w:bookmarkStart w:id="391" w:name="_Toc84788084"/>
-      <w:bookmarkStart w:id="392" w:name="_Toc1478952438"/>
-      <w:bookmarkStart w:id="393" w:name="_Toc752392754"/>
+      <w:bookmarkStart w:id="389" w:name="_Toc84788084"/>
+      <w:bookmarkStart w:id="390" w:name="_Toc1478952438"/>
+      <w:bookmarkStart w:id="391" w:name="_Toc752392754"/>
+      <w:bookmarkStart w:id="392" w:name="_Toc451679289"/>
+      <w:bookmarkStart w:id="393" w:name="_Toc84771174"/>
       <w:r>
         <w:rPr>
           <w:rFonts w:hint="default"/>
@@ -14738,12 +14738,12 @@
           <w:lang w:val="ru-RU"/>
         </w:rPr>
       </w:pPr>
-      <w:bookmarkStart w:id="394" w:name="_Toc1165620007"/>
-      <w:bookmarkStart w:id="395" w:name="_Toc1859851460"/>
-      <w:bookmarkStart w:id="396" w:name="_Toc914781090"/>
-      <w:bookmarkStart w:id="397" w:name="_Toc84788085"/>
-      <w:bookmarkStart w:id="398" w:name="_Toc84771175"/>
-      <w:bookmarkStart w:id="399" w:name="_Toc1474612399"/>
+      <w:bookmarkStart w:id="394" w:name="_Toc1474612399"/>
+      <w:bookmarkStart w:id="395" w:name="_Toc84771175"/>
+      <w:bookmarkStart w:id="396" w:name="_Toc84788085"/>
+      <w:bookmarkStart w:id="397" w:name="_Toc1165620007"/>
+      <w:bookmarkStart w:id="398" w:name="_Toc914781090"/>
+      <w:bookmarkStart w:id="399" w:name="_Toc1859851460"/>
       <w:r>
         <w:rPr>
           <w:rFonts w:hint="default"/>
@@ -14821,11 +14821,11 @@
           <w:lang w:val="ru-RU"/>
         </w:rPr>
       </w:pPr>
-      <w:bookmarkStart w:id="400" w:name="_Toc1271393213"/>
+      <w:bookmarkStart w:id="400" w:name="_Toc763145297"/>
       <w:bookmarkStart w:id="401" w:name="_Toc1978459857"/>
-      <w:bookmarkStart w:id="402" w:name="_Toc84771176"/>
-      <w:bookmarkStart w:id="403" w:name="_Toc84788086"/>
-      <w:bookmarkStart w:id="404" w:name="_Toc763145297"/>
+      <w:bookmarkStart w:id="402" w:name="_Toc84788086"/>
+      <w:bookmarkStart w:id="403" w:name="_Toc1271393213"/>
+      <w:bookmarkStart w:id="404" w:name="_Toc84771176"/>
       <w:bookmarkStart w:id="405" w:name="_Toc2053999932"/>
       <w:r>
         <w:rPr>
@@ -15002,12 +15002,12 @@
           <w:lang w:val="ru-RU"/>
         </w:rPr>
       </w:pPr>
-      <w:bookmarkStart w:id="406" w:name="_Toc128267394"/>
-      <w:bookmarkStart w:id="407" w:name="_Toc443532691"/>
+      <w:bookmarkStart w:id="406" w:name="_Toc84788087"/>
+      <w:bookmarkStart w:id="407" w:name="_Toc128267394"/>
       <w:bookmarkStart w:id="408" w:name="_Toc84771177"/>
-      <w:bookmarkStart w:id="409" w:name="_Toc1467133329"/>
-      <w:bookmarkStart w:id="410" w:name="_Toc84788087"/>
-      <w:bookmarkStart w:id="411" w:name="_Toc1264095060"/>
+      <w:bookmarkStart w:id="409" w:name="_Toc443532691"/>
+      <w:bookmarkStart w:id="410" w:name="_Toc1264095060"/>
+      <w:bookmarkStart w:id="411" w:name="_Toc1467133329"/>
       <w:r>
         <w:rPr>
           <w:rFonts w:hint="default"/>
@@ -15129,12 +15129,12 @@
           <w:lang w:val="ru-RU"/>
         </w:rPr>
       </w:pPr>
-      <w:bookmarkStart w:id="412" w:name="_Toc84788088"/>
-      <w:bookmarkStart w:id="413" w:name="_Toc403928472"/>
+      <w:bookmarkStart w:id="412" w:name="_Toc209162441"/>
+      <w:bookmarkStart w:id="413" w:name="_Toc1411549676"/>
       <w:bookmarkStart w:id="414" w:name="_Toc1768064683"/>
       <w:bookmarkStart w:id="415" w:name="_Toc84771178"/>
-      <w:bookmarkStart w:id="416" w:name="_Toc209162441"/>
-      <w:bookmarkStart w:id="417" w:name="_Toc1411549676"/>
+      <w:bookmarkStart w:id="416" w:name="_Toc403928472"/>
+      <w:bookmarkStart w:id="417" w:name="_Toc84788088"/>
       <w:r>
         <w:rPr>
           <w:rFonts w:hint="default"/>
@@ -15297,11 +15297,11 @@
         </w:rPr>
       </w:pPr>
       <w:bookmarkStart w:id="418" w:name="_Toc202065706"/>
-      <w:bookmarkStart w:id="419" w:name="_Toc84771179"/>
-      <w:bookmarkStart w:id="420" w:name="_Toc578296854"/>
+      <w:bookmarkStart w:id="419" w:name="_Toc84788089"/>
+      <w:bookmarkStart w:id="420" w:name="_Toc1843993368"/>
       <w:bookmarkStart w:id="421" w:name="_Toc697297471"/>
-      <w:bookmarkStart w:id="422" w:name="_Toc84788089"/>
-      <w:bookmarkStart w:id="423" w:name="_Toc1843993368"/>
+      <w:bookmarkStart w:id="422" w:name="_Toc84771179"/>
+      <w:bookmarkStart w:id="423" w:name="_Toc578296854"/>
       <w:r>
         <w:rPr>
           <w:rFonts w:hint="default"/>
@@ -15463,11 +15463,11 @@
           <w:lang w:val="ru-RU"/>
         </w:rPr>
       </w:pPr>
-      <w:bookmarkStart w:id="424" w:name="_Toc725951979"/>
-      <w:bookmarkStart w:id="425" w:name="_Toc84771180"/>
-      <w:bookmarkStart w:id="426" w:name="_Toc84788090"/>
+      <w:bookmarkStart w:id="424" w:name="_Toc159644363"/>
+      <w:bookmarkStart w:id="425" w:name="_Toc84788090"/>
+      <w:bookmarkStart w:id="426" w:name="_Toc725951979"/>
       <w:bookmarkStart w:id="427" w:name="_Toc1184144993"/>
-      <w:bookmarkStart w:id="428" w:name="_Toc159644363"/>
+      <w:bookmarkStart w:id="428" w:name="_Toc84771180"/>
       <w:bookmarkStart w:id="429" w:name="_Toc943947739"/>
       <w:r>
         <w:rPr>
@@ -15599,11 +15599,11 @@
           <w:lang w:val="ru-RU"/>
         </w:rPr>
       </w:pPr>
-      <w:bookmarkStart w:id="430" w:name="_Toc1881632100"/>
-      <w:bookmarkStart w:id="431" w:name="_Toc766882800"/>
-      <w:bookmarkStart w:id="432" w:name="_Toc84788091"/>
-      <w:bookmarkStart w:id="433" w:name="_Toc84771181"/>
-      <w:bookmarkStart w:id="434" w:name="_Toc1948789817"/>
+      <w:bookmarkStart w:id="430" w:name="_Toc84771181"/>
+      <w:bookmarkStart w:id="431" w:name="_Toc1948789817"/>
+      <w:bookmarkStart w:id="432" w:name="_Toc1881632100"/>
+      <w:bookmarkStart w:id="433" w:name="_Toc84788091"/>
+      <w:bookmarkStart w:id="434" w:name="_Toc766882800"/>
       <w:bookmarkStart w:id="435" w:name="_Toc1984210012"/>
       <w:r>
         <w:rPr>
@@ -15799,10 +15799,10 @@
         </w:rPr>
       </w:pPr>
       <w:bookmarkStart w:id="436" w:name="_Toc84788092"/>
-      <w:bookmarkStart w:id="437" w:name="_Toc1453723402"/>
-      <w:bookmarkStart w:id="438" w:name="_Toc1644951314"/>
-      <w:bookmarkStart w:id="439" w:name="_Toc1748851011"/>
-      <w:bookmarkStart w:id="440" w:name="_Toc84771182"/>
+      <w:bookmarkStart w:id="437" w:name="_Toc84771182"/>
+      <w:bookmarkStart w:id="438" w:name="_Toc1453723402"/>
+      <w:bookmarkStart w:id="439" w:name="_Toc1644951314"/>
+      <w:bookmarkStart w:id="440" w:name="_Toc1748851011"/>
       <w:bookmarkStart w:id="441" w:name="_Toc855636226"/>
       <w:r>
         <w:rPr>
@@ -15827,10 +15827,10 @@
         </w:rPr>
       </w:pPr>
       <w:bookmarkStart w:id="442" w:name="_Toc209296556"/>
-      <w:bookmarkStart w:id="443" w:name="_Toc1385143925"/>
-      <w:bookmarkStart w:id="444" w:name="_Toc84788093"/>
-      <w:bookmarkStart w:id="445" w:name="_Toc452264707"/>
-      <w:bookmarkStart w:id="446" w:name="_Toc1749698586"/>
+      <w:bookmarkStart w:id="443" w:name="_Toc452264707"/>
+      <w:bookmarkStart w:id="444" w:name="_Toc1749698586"/>
+      <w:bookmarkStart w:id="445" w:name="_Toc84788093"/>
+      <w:bookmarkStart w:id="446" w:name="_Toc1385143925"/>
       <w:r>
         <w:rPr>
           <w:lang w:val="ru-RU"/>
@@ -16142,8 +16142,8 @@
       </w:pPr>
       <w:bookmarkStart w:id="448" w:name="_Toc1842239410"/>
       <w:bookmarkStart w:id="449" w:name="_Toc1124835785"/>
-      <w:bookmarkStart w:id="450" w:name="_Toc84788094"/>
-      <w:bookmarkStart w:id="451" w:name="_Toc1469348094"/>
+      <w:bookmarkStart w:id="450" w:name="_Toc1469348094"/>
+      <w:bookmarkStart w:id="451" w:name="_Toc84788094"/>
       <w:r>
         <w:t>Классификация графов</w:t>
       </w:r>
@@ -16888,10 +16888,10 @@
           <w:lang w:val="ru-RU"/>
         </w:rPr>
       </w:pPr>
-      <w:bookmarkStart w:id="452" w:name="_Toc188623089"/>
-      <w:bookmarkStart w:id="453" w:name="_Toc2084700729"/>
+      <w:bookmarkStart w:id="452" w:name="_Toc2084700729"/>
+      <w:bookmarkStart w:id="453" w:name="_Toc1956297539"/>
       <w:bookmarkStart w:id="454" w:name="_Toc84788095"/>
-      <w:bookmarkStart w:id="455" w:name="_Toc1956297539"/>
+      <w:bookmarkStart w:id="455" w:name="_Toc188623089"/>
       <w:r>
         <w:rPr>
           <w:lang w:val="ru-RU"/>
@@ -16913,11 +16913,11 @@
           <w:lang w:val="ru-RU"/>
         </w:rPr>
       </w:pPr>
-      <w:bookmarkStart w:id="456" w:name="_Toc84788096"/>
-      <w:bookmarkStart w:id="457" w:name="_Toc1072063533"/>
-      <w:bookmarkStart w:id="458" w:name="_Toc1573129861"/>
-      <w:bookmarkStart w:id="459" w:name="_Toc1168586109"/>
-      <w:bookmarkStart w:id="460" w:name="_Toc1036140795"/>
+      <w:bookmarkStart w:id="456" w:name="_Toc1573129861"/>
+      <w:bookmarkStart w:id="457" w:name="_Toc1036140795"/>
+      <w:bookmarkStart w:id="458" w:name="_Toc1168586109"/>
+      <w:bookmarkStart w:id="459" w:name="_Toc84788096"/>
+      <w:bookmarkStart w:id="460" w:name="_Toc1072063533"/>
       <w:r>
         <w:rPr>
           <w:rFonts w:hint="default"/>
@@ -17313,11 +17313,11 @@
           <w:lang w:val="ru-RU"/>
         </w:rPr>
       </w:pPr>
-      <w:bookmarkStart w:id="461" w:name="_Toc467447829"/>
-      <w:bookmarkStart w:id="462" w:name="_Toc387105224"/>
-      <w:bookmarkStart w:id="463" w:name="_Toc84788097"/>
-      <w:bookmarkStart w:id="464" w:name="_Toc1177869856"/>
-      <w:bookmarkStart w:id="465" w:name="_Toc463480570"/>
+      <w:bookmarkStart w:id="461" w:name="_Toc1177869856"/>
+      <w:bookmarkStart w:id="462" w:name="_Toc467447829"/>
+      <w:bookmarkStart w:id="463" w:name="_Toc387105224"/>
+      <w:bookmarkStart w:id="464" w:name="_Toc463480570"/>
+      <w:bookmarkStart w:id="465" w:name="_Toc84788097"/>
       <w:r>
         <w:rPr>
           <w:rFonts w:hint="default"/>
@@ -18096,9 +18096,9 @@
         </w:rPr>
       </w:pPr>
       <w:bookmarkStart w:id="466" w:name="_Toc1373919401"/>
-      <w:bookmarkStart w:id="467" w:name="_Toc84788098"/>
+      <w:bookmarkStart w:id="467" w:name="_Toc2040651434"/>
       <w:bookmarkStart w:id="468" w:name="_Toc9142972"/>
-      <w:bookmarkStart w:id="469" w:name="_Toc2040651434"/>
+      <w:bookmarkStart w:id="469" w:name="_Toc84788098"/>
       <w:r>
         <w:rPr>
           <w:lang w:val="ru-RU"/>
@@ -18119,9 +18119,9 @@
           <w:lang w:val="ru-RU"/>
         </w:rPr>
       </w:pPr>
-      <w:bookmarkStart w:id="470" w:name="_Toc1286168782"/>
-      <w:bookmarkStart w:id="471" w:name="_Toc1996335237"/>
-      <w:bookmarkStart w:id="472" w:name="_Toc1975960378"/>
+      <w:bookmarkStart w:id="470" w:name="_Toc1996335237"/>
+      <w:bookmarkStart w:id="471" w:name="_Toc1975960378"/>
+      <w:bookmarkStart w:id="472" w:name="_Toc1286168782"/>
       <w:r>
         <w:fldChar w:fldCharType="begin"/>
       </w:r>
@@ -18831,8 +18831,8 @@
           <w:lang w:val="ru-RU"/>
         </w:rPr>
       </w:pPr>
-      <w:bookmarkStart w:id="474" w:name="_Toc1337041340"/>
-      <w:bookmarkStart w:id="475" w:name="_Toc2004725625"/>
+      <w:bookmarkStart w:id="474" w:name="_Toc2004725625"/>
+      <w:bookmarkStart w:id="475" w:name="_Toc1337041340"/>
       <w:bookmarkStart w:id="476" w:name="_Toc317097467"/>
       <w:r>
         <w:fldChar w:fldCharType="begin"/>
@@ -19770,12 +19770,12 @@
           <w:lang w:val="ru-RU"/>
         </w:rPr>
       </w:pPr>
-      <w:bookmarkStart w:id="478" w:name="_Toc84788101"/>
-      <w:bookmarkStart w:id="479" w:name="_Toc1335688644"/>
+      <w:bookmarkStart w:id="478" w:name="_Toc1892066601"/>
+      <w:bookmarkStart w:id="479" w:name="_Toc84788101"/>
       <w:bookmarkStart w:id="480" w:name="_Toc708728412"/>
-      <w:bookmarkStart w:id="481" w:name="_Toc1892066601"/>
-      <w:bookmarkStart w:id="482" w:name="_Toc84771183"/>
-      <w:bookmarkStart w:id="483" w:name="_Toc1521515059"/>
+      <w:bookmarkStart w:id="481" w:name="_Toc1335688644"/>
+      <w:bookmarkStart w:id="482" w:name="_Toc1521515059"/>
+      <w:bookmarkStart w:id="483" w:name="_Toc84771183"/>
       <w:r>
         <w:rPr>
           <w:lang w:val="ru-RU"/>
@@ -19797,10 +19797,10 @@
           <w:lang w:val="ru-RU"/>
         </w:rPr>
       </w:pPr>
-      <w:bookmarkStart w:id="484" w:name="_Toc804261495"/>
+      <w:bookmarkStart w:id="484" w:name="_Toc84788102"/>
       <w:bookmarkStart w:id="485" w:name="_Toc887366991"/>
-      <w:bookmarkStart w:id="486" w:name="_Toc84788102"/>
-      <w:bookmarkStart w:id="487" w:name="_Toc1376710097"/>
+      <w:bookmarkStart w:id="486" w:name="_Toc1376710097"/>
+      <w:bookmarkStart w:id="487" w:name="_Toc804261495"/>
       <w:r>
         <w:rPr>
           <w:rFonts w:hint="default"/>
@@ -20199,9 +20199,9 @@
           <w:lang w:val="ru-RU"/>
         </w:rPr>
       </w:pPr>
-      <w:bookmarkStart w:id="488" w:name="_Toc178007082"/>
-      <w:bookmarkStart w:id="489" w:name="_Toc849650301"/>
-      <w:bookmarkStart w:id="490" w:name="_Toc84788103"/>
+      <w:bookmarkStart w:id="488" w:name="_Toc84788103"/>
+      <w:bookmarkStart w:id="489" w:name="_Toc178007082"/>
+      <w:bookmarkStart w:id="490" w:name="_Toc849650301"/>
       <w:bookmarkStart w:id="491" w:name="_Toc927612902"/>
       <w:r>
         <w:rPr>
@@ -20529,10 +20529,10 @@
           <w:lang w:val="ru-RU"/>
         </w:rPr>
       </w:pPr>
-      <w:bookmarkStart w:id="492" w:name="_Toc1406452533"/>
-      <w:bookmarkStart w:id="493" w:name="_Toc84788104"/>
-      <w:bookmarkStart w:id="494" w:name="_Toc1269813325"/>
-      <w:bookmarkStart w:id="495" w:name="_Toc1330573317"/>
+      <w:bookmarkStart w:id="492" w:name="_Toc1269813325"/>
+      <w:bookmarkStart w:id="493" w:name="_Toc1406452533"/>
+      <w:bookmarkStart w:id="494" w:name="_Toc1330573317"/>
+      <w:bookmarkStart w:id="495" w:name="_Toc84788104"/>
       <w:r>
         <w:rPr>
           <w:rFonts w:hint="default"/>
@@ -20940,10 +20940,10 @@
           <w:lang w:val="ru-RU"/>
         </w:rPr>
       </w:pPr>
-      <w:bookmarkStart w:id="496" w:name="_Toc84788105"/>
-      <w:bookmarkStart w:id="497" w:name="_Toc593628093"/>
-      <w:bookmarkStart w:id="498" w:name="_Toc751830245"/>
-      <w:bookmarkStart w:id="499" w:name="_Toc603570492"/>
+      <w:bookmarkStart w:id="496" w:name="_Toc593628093"/>
+      <w:bookmarkStart w:id="497" w:name="_Toc84788105"/>
+      <w:bookmarkStart w:id="498" w:name="_Toc603570492"/>
+      <w:bookmarkStart w:id="499" w:name="_Toc751830245"/>
       <w:r>
         <w:rPr>
           <w:rFonts w:hint="default"/>
@@ -21440,10 +21440,10 @@
           <w:lang w:val="ru-RU"/>
         </w:rPr>
       </w:pPr>
-      <w:bookmarkStart w:id="500" w:name="_Toc84788106"/>
+      <w:bookmarkStart w:id="500" w:name="_Toc1687926652"/>
       <w:bookmarkStart w:id="501" w:name="_Toc580925118"/>
-      <w:bookmarkStart w:id="502" w:name="_Toc1471120862"/>
-      <w:bookmarkStart w:id="503" w:name="_Toc1687926652"/>
+      <w:bookmarkStart w:id="502" w:name="_Toc84788106"/>
+      <w:bookmarkStart w:id="503" w:name="_Toc1471120862"/>
       <w:r>
         <w:rPr>
           <w:rFonts w:hint="default"/>
@@ -22041,9 +22041,9 @@
         </w:rPr>
       </w:pPr>
       <w:bookmarkStart w:id="504" w:name="_Toc84788107"/>
-      <w:bookmarkStart w:id="505" w:name="_Toc1136909532"/>
-      <w:bookmarkStart w:id="506" w:name="_Toc1879877933"/>
-      <w:bookmarkStart w:id="507" w:name="_Toc660260756"/>
+      <w:bookmarkStart w:id="505" w:name="_Toc1879877933"/>
+      <w:bookmarkStart w:id="506" w:name="_Toc660260756"/>
+      <w:bookmarkStart w:id="507" w:name="_Toc1136909532"/>
       <w:r>
         <w:rPr>
           <w:rFonts w:hint="default"/>
@@ -22441,9 +22441,9 @@
           <w:lang w:val="ru-RU"/>
         </w:rPr>
       </w:pPr>
-      <w:bookmarkStart w:id="508" w:name="_Toc926156926"/>
-      <w:bookmarkStart w:id="509" w:name="_Toc1052849587"/>
-      <w:bookmarkStart w:id="510" w:name="_Toc84788108"/>
+      <w:bookmarkStart w:id="508" w:name="_Toc84788108"/>
+      <w:bookmarkStart w:id="509" w:name="_Toc926156926"/>
+      <w:bookmarkStart w:id="510" w:name="_Toc1052849587"/>
       <w:bookmarkStart w:id="511" w:name="_Toc959997301"/>
       <w:r>
         <w:rPr>
@@ -24746,206 +24746,6 @@
     <w:p>
       <w:pPr>
         <w:numPr>
-          <w:numId w:val="0"/>
-        </w:numPr>
-        <w:ind w:leftChars="0"/>
-        <w:rPr>
-          <w:rFonts w:hint="default" w:ascii="Times New Roman" w:hAnsi="Times New Roman" w:cs="Times New Roman"/>
-          <w:sz w:val="28"/>
-          <w:szCs w:val="28"/>
-          <w:lang w:val="ru-RU"/>
-        </w:rPr>
-      </w:pPr>
-      <w:r>
-        <w:rPr>
-          <w:rFonts w:hint="default" w:ascii="Times New Roman" w:hAnsi="Times New Roman" w:cs="Times New Roman"/>
-          <w:sz w:val="28"/>
-          <w:szCs w:val="28"/>
-          <w:lang w:val="en"/>
-        </w:rPr>
-        <w:t>!</w:t>
-      </w:r>
-      <w:r>
-        <w:rPr>
-          <w:rFonts w:hint="default" w:ascii="Times New Roman" w:hAnsi="Times New Roman" w:cs="Times New Roman"/>
-          <w:sz w:val="28"/>
-          <w:szCs w:val="28"/>
-          <w:lang w:val="ru-RU"/>
-        </w:rPr>
-        <w:t>Проверка выхода за пределы шахматной доски</w:t>
-      </w:r>
-    </w:p>
-    <w:p>
-      <w:pPr>
-        <w:pStyle w:val="4"/>
-        <w:bidi w:val="0"/>
-        <w:jc w:val="center"/>
-        <w:rPr>
-          <w:rFonts w:hint="default"/>
-          <w:lang w:val="en"/>
-        </w:rPr>
-      </w:pPr>
-      <w:bookmarkStart w:id="532" w:name="_Toc524872353"/>
-      <w:r>
-        <w:rPr>
-          <w:rFonts w:hint="default"/>
-          <w:lang w:val="ru-RU"/>
-        </w:rPr>
-        <w:t xml:space="preserve">Поиск пути из т. </w:t>
-      </w:r>
-      <w:r>
-        <w:rPr>
-          <w:rFonts w:hint="default"/>
-          <w:lang w:val="en"/>
-        </w:rPr>
-        <w:t xml:space="preserve">a </w:t>
-      </w:r>
-      <w:r>
-        <w:rPr>
-          <w:rFonts w:hint="default"/>
-          <w:lang w:val="ru-RU"/>
-        </w:rPr>
-        <w:t xml:space="preserve">в т. </w:t>
-      </w:r>
-      <w:r>
-        <w:rPr>
-          <w:rFonts w:hint="default"/>
-          <w:lang w:val="en"/>
-        </w:rPr>
-        <w:t>b</w:t>
-      </w:r>
-      <w:bookmarkEnd w:id="532"/>
-    </w:p>
-    <w:p>
-      <w:pPr>
-        <w:rPr>
-          <w:rFonts w:hint="default" w:ascii="Times New Roman" w:hAnsi="Times New Roman" w:cs="Times New Roman"/>
-          <w:sz w:val="28"/>
-          <w:szCs w:val="28"/>
-          <w:lang w:val="ru-RU"/>
-        </w:rPr>
-      </w:pPr>
-      <w:r>
-        <w:rPr>
-          <w:rFonts w:hint="default" w:ascii="Times New Roman" w:hAnsi="Times New Roman" w:cs="Times New Roman"/>
-          <w:sz w:val="28"/>
-          <w:szCs w:val="28"/>
-          <w:lang w:val="ru-RU"/>
-        </w:rPr>
-        <w:t xml:space="preserve">Прогон всех возможных ходов в </w:t>
-      </w:r>
-      <w:r>
-        <w:rPr>
-          <w:rFonts w:hint="default" w:ascii="Times New Roman" w:hAnsi="Times New Roman" w:cs="Times New Roman"/>
-          <w:sz w:val="28"/>
-          <w:szCs w:val="28"/>
-          <w:lang w:val="en"/>
-        </w:rPr>
-        <w:t>for’</w:t>
-      </w:r>
-      <w:r>
-        <w:rPr>
-          <w:rFonts w:hint="default" w:ascii="Times New Roman" w:hAnsi="Times New Roman" w:cs="Times New Roman"/>
-          <w:sz w:val="28"/>
-          <w:szCs w:val="28"/>
-          <w:lang w:val="ru-RU"/>
-        </w:rPr>
-        <w:t xml:space="preserve">е с коэфициентом </w:t>
-      </w:r>
-      <w:r>
-        <w:rPr>
-          <w:rFonts w:hint="default" w:ascii="Times New Roman" w:hAnsi="Times New Roman" w:cs="Times New Roman"/>
-          <w:sz w:val="28"/>
-          <w:szCs w:val="28"/>
-          <w:lang w:val="en"/>
-        </w:rPr>
-        <w:t>(</w:t>
-      </w:r>
-      <w:r>
-        <w:rPr>
-          <w:rFonts w:hint="default" w:ascii="Times New Roman" w:hAnsi="Times New Roman" w:cs="Times New Roman"/>
-          <w:sz w:val="28"/>
-          <w:szCs w:val="28"/>
-          <w:lang w:val="ru-RU"/>
-        </w:rPr>
-        <w:t>(</w:t>
-      </w:r>
-      <w:r>
-        <w:rPr>
-          <w:rFonts w:hint="default" w:ascii="Times New Roman" w:hAnsi="Times New Roman" w:cs="Times New Roman"/>
-          <w:sz w:val="28"/>
-          <w:szCs w:val="28"/>
-          <w:lang w:val="en"/>
-        </w:rPr>
-        <w:t>i</w:t>
-      </w:r>
-      <w:r>
-        <w:rPr>
-          <w:rFonts w:hint="default" w:ascii="Times New Roman" w:hAnsi="Times New Roman" w:cs="Times New Roman"/>
-          <w:sz w:val="28"/>
-          <w:szCs w:val="28"/>
-          <w:lang w:val="ru-RU"/>
-        </w:rPr>
-        <w:t xml:space="preserve"> + 1)</w:t>
-      </w:r>
-      <w:r>
-        <w:rPr>
-          <w:rFonts w:hint="default" w:ascii="Times New Roman" w:hAnsi="Times New Roman" w:cs="Times New Roman"/>
-          <w:sz w:val="28"/>
-          <w:szCs w:val="28"/>
-          <w:lang w:val="en"/>
-        </w:rPr>
-        <w:t xml:space="preserve"> * </w:t>
-      </w:r>
-      <w:r>
-        <w:rPr>
-          <w:rFonts w:hint="default" w:ascii="Times New Roman" w:hAnsi="Times New Roman" w:cs="Times New Roman"/>
-          <w:sz w:val="28"/>
-          <w:szCs w:val="28"/>
-          <w:lang w:val="ru-RU"/>
-        </w:rPr>
-        <w:t>2</w:t>
-      </w:r>
-      <w:r>
-        <w:rPr>
-          <w:rFonts w:hint="default" w:ascii="Times New Roman" w:hAnsi="Times New Roman" w:cs="Times New Roman"/>
-          <w:sz w:val="28"/>
-          <w:szCs w:val="28"/>
-          <w:lang w:val="en"/>
-        </w:rPr>
-        <w:t>)</w:t>
-      </w:r>
-      <w:r>
-        <w:rPr>
-          <w:rFonts w:hint="default" w:ascii="Times New Roman" w:hAnsi="Times New Roman" w:cs="Times New Roman"/>
-          <w:sz w:val="28"/>
-          <w:szCs w:val="28"/>
-          <w:lang w:val="ru-RU"/>
-        </w:rPr>
-        <w:t xml:space="preserve"> вместо двойки и </w:t>
-      </w:r>
-      <w:r>
-        <w:rPr>
-          <w:rFonts w:hint="default" w:ascii="Times New Roman" w:hAnsi="Times New Roman" w:cs="Times New Roman"/>
-          <w:sz w:val="28"/>
-          <w:szCs w:val="28"/>
-          <w:lang w:val="en"/>
-        </w:rPr>
-        <w:t xml:space="preserve">(i + 1) </w:t>
-      </w:r>
-      <w:r>
-        <w:rPr>
-          <w:rFonts w:hint="default" w:ascii="Times New Roman" w:hAnsi="Times New Roman" w:cs="Times New Roman"/>
-          <w:sz w:val="28"/>
-          <w:szCs w:val="28"/>
-          <w:lang w:val="ru-RU"/>
-        </w:rPr>
-        <w:t>место единицы</w:t>
-      </w:r>
-    </w:p>
-    <w:p>
-      <w:pPr>
-        <w:numPr>
           <w:ilvl w:val="0"/>
           <w:numId w:val="0"/>
         </w:numPr>
@@ -24983,6 +24783,57 @@
         <w:jc w:val="center"/>
         <w:rPr>
           <w:rFonts w:hint="default"/>
+          <w:lang w:val="en"/>
+        </w:rPr>
+      </w:pPr>
+      <w:bookmarkStart w:id="532" w:name="_Toc524872353"/>
+      <w:r>
+        <w:rPr>
+          <w:rFonts w:hint="default"/>
+          <w:lang w:val="ru-RU"/>
+        </w:rPr>
+        <w:t xml:space="preserve">Поиск пути из т. </w:t>
+      </w:r>
+      <w:r>
+        <w:rPr>
+          <w:rFonts w:hint="default"/>
+          <w:lang w:val="en"/>
+        </w:rPr>
+        <w:t xml:space="preserve">a </w:t>
+      </w:r>
+      <w:r>
+        <w:rPr>
+          <w:rFonts w:hint="default"/>
+          <w:lang w:val="ru-RU"/>
+        </w:rPr>
+        <w:t xml:space="preserve">в т. </w:t>
+      </w:r>
+      <w:r>
+        <w:rPr>
+          <w:rFonts w:hint="default"/>
+          <w:lang w:val="en"/>
+        </w:rPr>
+        <w:t>b</w:t>
+      </w:r>
+      <w:bookmarkEnd w:id="532"/>
+    </w:p>
+    <w:p>
+      <w:pPr>
+        <w:rPr>
+          <w:rFonts w:hint="default" w:ascii="Times New Roman" w:hAnsi="Times New Roman" w:cs="Times New Roman"/>
+          <w:sz w:val="28"/>
+          <w:szCs w:val="28"/>
+          <w:lang w:val="en"/>
+        </w:rPr>
+      </w:pPr>
+    </w:p>
+    <w:p>
+      <w:pPr>
+        <w:pStyle w:val="4"/>
+        <w:bidi w:val="0"/>
+        <w:jc w:val="center"/>
+        <w:rPr>
+          <w:rFonts w:hint="default"/>
           <w:lang w:val="ru-RU"/>
         </w:rPr>
       </w:pPr>
@@ -25006,7 +24857,7 @@
           <w:rFonts w:hint="default" w:ascii="Times New Roman" w:hAnsi="Times New Roman" w:cs="Times New Roman"/>
           <w:sz w:val="28"/>
           <w:szCs w:val="28"/>
-          <w:lang w:val="ru-RU"/>
+          <w:lang w:val="en"/>
         </w:rPr>
       </w:pPr>
       <w:r>
@@ -25016,40 +24867,7 @@
           <w:szCs w:val="28"/>
           <w:lang w:val="ru-RU"/>
         </w:rPr>
-        <w:t xml:space="preserve">Построение матрицы посещений для каждого коня </w:t>
-      </w:r>
-    </w:p>
-    <w:p>
-      <w:pPr>
-        <w:numPr>
-          <w:numId w:val="0"/>
-        </w:numPr>
-        <w:rPr>
-          <w:rFonts w:hint="default" w:ascii="Times New Roman" w:hAnsi="Times New Roman" w:cs="Times New Roman"/>
-          <w:sz w:val="28"/>
-          <w:szCs w:val="28"/>
-          <w:lang w:val="ru-RU"/>
-        </w:rPr>
-      </w:pPr>
-      <w:r>
-        <w:rPr>
-          <w:rFonts w:hint="default" w:ascii="Times New Roman" w:hAnsi="Times New Roman" w:cs="Times New Roman"/>
-          <w:sz w:val="28"/>
-          <w:szCs w:val="28"/>
-          <w:lang w:val="ru-RU"/>
-        </w:rPr>
-        <w:t>Матрица размера 8х8 в каждой ячейке которой лежит массив точек, которые обозначают путь к данной точке (последняя точка массива - данная точка)</w:t>
-      </w:r>
-      <w:bookmarkStart w:id="544" w:name="_GoBack"/>
-      <w:bookmarkEnd w:id="544"/>
-      <w:r>
-        <w:rPr>
-          <w:rFonts w:hint="default" w:ascii="Times New Roman" w:hAnsi="Times New Roman" w:cs="Times New Roman"/>
-          <w:sz w:val="28"/>
-          <w:szCs w:val="28"/>
-          <w:lang w:val="ru-RU"/>
-        </w:rPr>
-        <w:t>, называется матрицей посещений</w:t>
+        <w:t>Используя древовижную структуру данных, хранящую данну точку и указатели на все ходы из нее сформировать дерево первого хода для каждого коня.</w:t>
       </w:r>
     </w:p>
     <w:p>
@@ -25062,7 +24880,7 @@
           <w:rFonts w:hint="default" w:ascii="Times New Roman" w:hAnsi="Times New Roman" w:cs="Times New Roman"/>
           <w:sz w:val="28"/>
           <w:szCs w:val="28"/>
-          <w:lang w:val="ru-RU"/>
+          <w:lang w:val="en"/>
         </w:rPr>
       </w:pPr>
       <w:r>
@@ -25072,7 +24890,7 @@
           <w:szCs w:val="28"/>
           <w:lang w:val="ru-RU"/>
         </w:rPr>
-        <w:t>Рекурсивный обход всех ходов каждого коня (с проверкой выхода за границы и повторного посещения точки) и формирование матриц посещений</w:t>
+        <w:t>Сравнить первый уровень дерева</w:t>
       </w:r>
     </w:p>
     <w:p>
@@ -25085,7 +24903,7 @@
           <w:rFonts w:hint="default" w:ascii="Times New Roman" w:hAnsi="Times New Roman" w:cs="Times New Roman"/>
           <w:sz w:val="28"/>
           <w:szCs w:val="28"/>
-          <w:lang w:val="ru-RU"/>
+          <w:lang w:val="en"/>
         </w:rPr>
       </w:pPr>
       <w:r>
@@ -25095,18 +24913,33 @@
           <w:szCs w:val="28"/>
           <w:lang w:val="ru-RU"/>
         </w:rPr>
-        <w:t>Сравнение двух матриц : если путь к одной и той же точке занял равное кол-во ходов (+-1 в силу условности), то помещаем данную точку в массив встречь</w:t>
-      </w:r>
-    </w:p>
-    <w:p>
-      <w:pPr>
+        <w:t>В случае встречи - вывести результат.</w:t>
+      </w:r>
+    </w:p>
+    <w:p>
+      <w:pPr>
+        <w:numPr>
+          <w:ilvl w:val="0"/>
+          <w:numId w:val="20"/>
+        </w:numPr>
         <w:rPr>
           <w:rFonts w:hint="default" w:ascii="Times New Roman" w:hAnsi="Times New Roman" w:cs="Times New Roman"/>
           <w:sz w:val="28"/>
           <w:szCs w:val="28"/>
-          <w:lang w:val="ru-RU"/>
-        </w:rPr>
-      </w:pPr>
+          <w:lang w:val="en"/>
+        </w:rPr>
+      </w:pPr>
+      <w:r>
+        <w:rPr>
+          <w:rFonts w:hint="default" w:ascii="Times New Roman" w:hAnsi="Times New Roman" w:cs="Times New Roman"/>
+          <w:sz w:val="28"/>
+          <w:szCs w:val="28"/>
+          <w:lang w:val="ru-RU"/>
+        </w:rPr>
+        <w:t>В противном случае рекурсивно перейти к обработке следующих ходов</w:t>
+      </w:r>
+      <w:bookmarkStart w:id="544" w:name="_GoBack"/>
+      <w:bookmarkEnd w:id="544"/>
     </w:p>
     <w:p>
       <w:pPr>
@@ -26365,6 +26198,18 @@
     </w:lvl>
   </w:abstractNum>
   <w:abstractNum w:abstractNumId="10">
+    <w:nsid w:val="EDAF547C"/>
+    <w:multiLevelType w:val="singleLevel"/>
+    <w:tmpl w:val="EDAF547C"/>
+    <w:lvl w:ilvl="0" w:tentative="0">
+      <w:start w:val="1"/>
+      <w:numFmt w:val="decimal"/>
+      <w:suff w:val="space"/>
+      <w:lvlText w:val="%1)"/>
+      <w:lvlJc w:val="left"/>
+    </w:lvl>
+  </w:abstractNum>
+  <w:abstractNum w:abstractNumId="11">
     <w:nsid w:val="EEFA1773"/>
     <w:multiLevelType w:val="singleLevel"/>
     <w:tmpl w:val="EEFA1773"/>
@@ -26376,7 +26221,7 @@
       <w:lvlJc w:val="left"/>
     </w:lvl>
   </w:abstractNum>
-  <w:abstractNum w:abstractNumId="11">
+  <w:abstractNum w:abstractNumId="12">
     <w:nsid w:val="F2C7047E"/>
     <w:multiLevelType w:val="singleLevel"/>
     <w:tmpl w:val="F2C7047E"/>
@@ -26388,7 +26233,7 @@
       <w:lvlJc w:val="left"/>
     </w:lvl>
   </w:abstractNum>
-  <w:abstractNum w:abstractNumId="12">
+  <w:abstractNum w:abstractNumId="13">
     <w:nsid w:val="F7F23E8B"/>
     <w:multiLevelType w:val="singleLevel"/>
     <w:tmpl w:val="F7F23E8B"/>
@@ -26400,7 +26245,7 @@
       <w:lvlJc w:val="left"/>
     </w:lvl>
   </w:abstractNum>
-  <w:abstractNum w:abstractNumId="13">
+  <w:abstractNum w:abstractNumId="14">
     <w:nsid w:val="F7FEEF31"/>
     <w:multiLevelType w:val="singleLevel"/>
     <w:tmpl w:val="F7FEEF31"/>
@@ -26412,7 +26257,7 @@
       <w:lvlJc w:val="left"/>
     </w:lvl>
   </w:abstractNum>
-  <w:abstractNum w:abstractNumId="14">
+  <w:abstractNum w:abstractNumId="15">
     <w:nsid w:val="F93AAA90"/>
     <w:multiLevelType w:val="singleLevel"/>
     <w:tmpl w:val="F93AAA90"/>
@@ -26424,7 +26269,7 @@
       <w:lvlJc w:val="left"/>
     </w:lvl>
   </w:abstractNum>
-  <w:abstractNum w:abstractNumId="15">
+  <w:abstractNum w:abstractNumId="16">
     <w:nsid w:val="FF5E446D"/>
     <w:multiLevelType w:val="singleLevel"/>
     <w:tmpl w:val="FF5E446D"/>
@@ -26436,7 +26281,7 @@
       <w:lvlJc w:val="left"/>
     </w:lvl>
   </w:abstractNum>
-  <w:abstractNum w:abstractNumId="16">
+  <w:abstractNum w:abstractNumId="17">
     <w:nsid w:val="FF9775C4"/>
     <w:multiLevelType w:val="singleLevel"/>
     <w:tmpl w:val="FF9775C4"/>
@@ -26448,7 +26293,7 @@
       <w:lvlJc w:val="left"/>
     </w:lvl>
   </w:abstractNum>
-  <w:abstractNum w:abstractNumId="17">
+  <w:abstractNum w:abstractNumId="18">
     <w:nsid w:val="FFFD3BC4"/>
     <w:multiLevelType w:val="multilevel"/>
     <w:tmpl w:val="FFFD3BC4"/>
@@ -26595,18 +26440,6 @@
         <w:rFonts w:hint="default" w:ascii="Wingdings" w:hAnsi="Wingdings" w:cs="Wingdings"/>
         <w:sz w:val="20"/>
       </w:rPr>
-    </w:lvl>
-  </w:abstractNum>
-  <w:abstractNum w:abstractNumId="18">
-    <w:nsid w:val="76F69FE0"/>
-    <w:multiLevelType w:val="singleLevel"/>
-    <w:tmpl w:val="76F69FE0"/>
-    <w:lvl w:ilvl="0" w:tentative="0">
-      <w:start w:val="1"/>
-      <w:numFmt w:val="decimal"/>
-      <w:suff w:val="space"/>
-      <w:lvlText w:val="%1)"/>
-      <w:lvlJc w:val="left"/>
     </w:lvl>
   </w:abstractNum>
   <w:abstractNum w:abstractNumId="19">
@@ -26622,13 +26455,13 @@
     </w:lvl>
   </w:abstractNum>
   <w:num w:numId="1">
-    <w:abstractNumId w:val="10"/>
+    <w:abstractNumId w:val="11"/>
   </w:num>
   <w:num w:numId="2">
-    <w:abstractNumId w:val="16"/>
+    <w:abstractNumId w:val="17"/>
   </w:num>
   <w:num w:numId="3">
-    <w:abstractNumId w:val="13"/>
+    <w:abstractNumId w:val="14"/>
   </w:num>
   <w:num w:numId="4">
     <w:abstractNumId w:val="19"/>
@@ -26637,16 +26470,16 @@
     <w:abstractNumId w:val="6"/>
   </w:num>
   <w:num w:numId="6">
-    <w:abstractNumId w:val="11"/>
+    <w:abstractNumId w:val="12"/>
   </w:num>
   <w:num w:numId="7">
     <w:abstractNumId w:val="2"/>
   </w:num>
   <w:num w:numId="8">
-    <w:abstractNumId w:val="12"/>
+    <w:abstractNumId w:val="13"/>
   </w:num>
   <w:num w:numId="9">
-    <w:abstractNumId w:val="14"/>
+    <w:abstractNumId w:val="15"/>
   </w:num>
   <w:num w:numId="10">
     <w:abstractNumId w:val="5"/>
@@ -26655,10 +26488,10 @@
     <w:abstractNumId w:val="9"/>
   </w:num>
   <w:num w:numId="12">
-    <w:abstractNumId w:val="17"/>
+    <w:abstractNumId w:val="18"/>
   </w:num>
   <w:num w:numId="13">
-    <w:abstractNumId w:val="15"/>
+    <w:abstractNumId w:val="16"/>
   </w:num>
   <w:num w:numId="14">
     <w:abstractNumId w:val="8"/>
@@ -26679,7 +26512,7 @@
     <w:abstractNumId w:val="4"/>
   </w:num>
   <w:num w:numId="20">
-    <w:abstractNumId w:val="18"/>
+    <w:abstractNumId w:val="10"/>
   </w:num>
 </w:numbering>
 </file>
@@ -26717,16 +26550,16 @@
     <w:lsdException w:qFormat="1" w:unhideWhenUsed="0" w:uiPriority="39" w:semiHidden="0" w:name="toc 2"/>
     <w:lsdException w:qFormat="1" w:unhideWhenUsed="0" w:uiPriority="39" w:semiHidden="0" w:name="toc 3"/>
     <w:lsdException w:qFormat="1" w:unhideWhenUsed="0" w:uiPriority="39" w:semiHidden="0" w:name="toc 4"/>
-    <w:lsdException w:unhideWhenUsed="0" w:uiPriority="39" w:semiHidden="0" w:name="toc 5"/>
-    <w:lsdException w:unhideWhenUsed="0" w:uiPriority="0" w:semiHidden="0" w:name="toc 6"/>
+    <w:lsdException w:qFormat="1" w:unhideWhenUsed="0" w:uiPriority="39" w:semiHidden="0" w:name="toc 5"/>
+    <w:lsdException w:qFormat="1" w:unhideWhenUsed="0" w:uiPriority="0" w:semiHidden="0" w:name="toc 6"/>
     <w:lsdException w:unhideWhenUsed="0" w:uiPriority="0" w:semiHidden="0" w:name="toc 7"/>
     <w:lsdException w:unhideWhenUsed="0" w:uiPriority="0" w:semiHidden="0" w:name="toc 8"/>
     <w:lsdException w:unhideWhenUsed="0" w:uiPriority="0" w:semiHidden="0" w:name="toc 9"/>
     <w:lsdException w:unhideWhenUsed="0" w:uiPriority="0" w:semiHidden="0" w:name="Normal Indent"/>
     <w:lsdException w:unhideWhenUsed="0" w:uiPriority="0" w:semiHidden="0" w:name="footnote text"/>
     <w:lsdException w:unhideWhenUsed="0" w:uiPriority="0" w:semiHidden="0" w:name="annotation text"/>
-    <w:lsdException w:unhideWhenUsed="0" w:uiPriority="0" w:semiHidden="0" w:name="header"/>
-    <w:lsdException w:unhideWhenUsed="0" w:uiPriority="99" w:semiHidden="0" w:name="footer"/>
+    <w:lsdException w:qFormat="1" w:unhideWhenUsed="0" w:uiPriority="0" w:semiHidden="0" w:name="header"/>
+    <w:lsdException w:qFormat="1" w:unhideWhenUsed="0" w:uiPriority="99" w:semiHidden="0" w:name="footer"/>
     <w:lsdException w:unhideWhenUsed="0" w:uiPriority="0" w:semiHidden="0" w:name="index heading"/>
     <w:lsdException w:qFormat="1" w:uiPriority="0" w:name="caption"/>
     <w:lsdException w:unhideWhenUsed="0" w:uiPriority="0" w:semiHidden="0" w:name="table of figures"/>
@@ -26759,7 +26592,7 @@
     <w:lsdException w:qFormat="1" w:unhideWhenUsed="0" w:uiPriority="0" w:semiHidden="0" w:name="Title"/>
     <w:lsdException w:unhideWhenUsed="0" w:uiPriority="0" w:semiHidden="0" w:name="Closing"/>
     <w:lsdException w:unhideWhenUsed="0" w:uiPriority="0" w:semiHidden="0" w:name="Signature"/>
-    <w:lsdException w:uiPriority="1" w:name="Default Paragraph Font"/>
+    <w:lsdException w:qFormat="1" w:uiPriority="1" w:name="Default Paragraph Font"/>
     <w:lsdException w:unhideWhenUsed="0" w:uiPriority="0" w:semiHidden="0" w:name="Body Text"/>
     <w:lsdException w:unhideWhenUsed="0" w:uiPriority="0" w:semiHidden="0" w:name="Body Text Indent"/>
     <w:lsdException w:unhideWhenUsed="0" w:uiPriority="0" w:semiHidden="0" w:name="List Continue"/>
@@ -26797,7 +26630,7 @@
     <w:lsdException w:unhideWhenUsed="0" w:uiPriority="0" w:semiHidden="0" w:name="HTML Sample"/>
     <w:lsdException w:qFormat="1" w:unhideWhenUsed="0" w:uiPriority="0" w:semiHidden="0" w:name="HTML Typewriter"/>
     <w:lsdException w:unhideWhenUsed="0" w:uiPriority="0" w:semiHidden="0" w:name="HTML Variable"/>
-    <w:lsdException w:uiPriority="99" w:name="Normal Table"/>
+    <w:lsdException w:qFormat="1" w:uiPriority="99" w:name="Normal Table"/>
     <w:lsdException w:unhideWhenUsed="0" w:uiPriority="0" w:semiHidden="0" w:name="annotation subject"/>
     <w:lsdException w:uiPriority="0" w:name="Table Simple 1"/>
     <w:lsdException w:uiPriority="0" w:name="Table Simple 2"/>
@@ -26864,7 +26697,7 @@
     <w:lsdException w:unhideWhenUsed="0" w:uiPriority="63" w:semiHidden="0" w:name="Medium Shading 1 Accent 1"/>
     <w:lsdException w:unhideWhenUsed="0" w:uiPriority="64" w:semiHidden="0" w:name="Medium Shading 2 Accent 1"/>
     <w:lsdException w:unhideWhenUsed="0" w:uiPriority="65" w:semiHidden="0" w:name="Medium List 1 Accent 1"/>
-    <w:lsdException w:unhideWhenUsed="0" w:uiPriority="99" w:semiHidden="0" w:name="List Paragraph"/>
+    <w:lsdException w:qFormat="1" w:unhideWhenUsed="0" w:uiPriority="99" w:semiHidden="0" w:name="List Paragraph"/>
     <w:lsdException w:unhideWhenUsed="0" w:uiPriority="66" w:semiHidden="0" w:name="Medium List 2 Accent 1"/>
     <w:lsdException w:unhideWhenUsed="0" w:uiPriority="67" w:semiHidden="0" w:name="Medium Grid 1 Accent 1"/>
     <w:lsdException w:unhideWhenUsed="0" w:uiPriority="68" w:semiHidden="0" w:name="Medium Grid 2 Accent 1"/>
@@ -27060,12 +26893,14 @@
     <w:name w:val="Default Paragraph Font"/>
     <w:semiHidden/>
     <w:unhideWhenUsed/>
+    <w:qFormat/>
     <w:uiPriority w:val="1"/>
   </w:style>
   <w:style w:type="table" w:default="1" w:styleId="8">
     <w:name w:val="Normal Table"/>
     <w:semiHidden/>
     <w:unhideWhenUsed/>
+    <w:qFormat/>
     <w:uiPriority w:val="99"/>
     <w:tblPr>
       <w:tblCellMar>
@@ -27090,6 +26925,7 @@
     <w:name w:val="footer"/>
     <w:basedOn w:val="1"/>
     <w:link w:val="29"/>
+    <w:qFormat/>
     <w:uiPriority w:val="99"/>
     <w:pPr>
       <w:tabs>
@@ -27103,6 +26939,7 @@
     <w:name w:val="header"/>
     <w:basedOn w:val="1"/>
     <w:link w:val="28"/>
+    <w:qFormat/>
     <w:uiPriority w:val="0"/>
     <w:pPr>
       <w:tabs>
@@ -27286,6 +27123,7 @@
     <w:name w:val="toc 5"/>
     <w:basedOn w:val="1"/>
     <w:next w:val="1"/>
+    <w:qFormat/>
     <w:uiPriority w:val="39"/>
     <w:pPr>
       <w:spacing w:after="100"/>
@@ -27299,6 +27137,7 @@
     <w:name w:val="toc 6"/>
     <w:basedOn w:val="1"/>
     <w:next w:val="1"/>
+    <w:qFormat/>
     <w:uiPriority w:val="0"/>
     <w:pPr>
       <w:spacing w:after="100"/>
@@ -27347,6 +27186,7 @@
     <w:basedOn w:val="7"/>
     <w:link w:val="6"/>
     <w:semiHidden/>
+    <w:qFormat/>
     <w:uiPriority w:val="0"/>
     <w:rPr>
       <w:rFonts w:asciiTheme="majorHAnsi" w:hAnsiTheme="majorHAnsi" w:eastAsiaTheme="majorEastAsia" w:cstheme="majorBidi"/>
@@ -27358,6 +27198,7 @@
     <w:name w:val="Верхний колонтитул Знак"/>
     <w:basedOn w:val="7"/>
     <w:link w:val="11"/>
+    <w:qFormat/>
     <w:uiPriority w:val="0"/>
     <w:rPr>
       <w:rFonts w:asciiTheme="minorHAnsi" w:hAnsiTheme="minorHAnsi" w:eastAsiaTheme="minorEastAsia" w:cstheme="minorBidi"/>
@@ -27368,6 +27209,7 @@
     <w:name w:val="Нижний колонтитул Знак"/>
     <w:basedOn w:val="7"/>
     <w:link w:val="10"/>
+    <w:qFormat/>
     <w:uiPriority w:val="99"/>
     <w:rPr>
       <w:rFonts w:asciiTheme="minorHAnsi" w:hAnsiTheme="minorHAnsi" w:eastAsiaTheme="minorEastAsia" w:cstheme="minorBidi"/>
@@ -27377,6 +27219,7 @@
   <w:style w:type="paragraph" w:styleId="30">
     <w:name w:val="List Paragraph"/>
     <w:basedOn w:val="1"/>
+    <w:qFormat/>
     <w:uiPriority w:val="99"/>
     <w:pPr>
       <w:ind w:left="720"/>
@@ -27386,6 +27229,7 @@
   <w:style w:type="character" w:customStyle="1" w:styleId="31">
     <w:name w:val="Heading 2 Char"/>
     <w:link w:val="3"/>
+    <w:qFormat/>
     <w:uiPriority w:val="0"/>
     <w:rPr>
       <w:b/>

</xml_diff>